<commit_message>
Continue book, Added TODOs
</commit_message>
<xml_diff>
--- a/Docs/Book/Texts/תיאור תחום הידע.docx
+++ b/Docs/Book/Texts/תיאור תחום הידע.docx
@@ -7,43 +7,438 @@
         <w:bidi/>
         <w:rPr>
           <w:rFonts w:asciiTheme="minorBidi" w:hAnsiTheme="minorBidi"/>
-          <w:sz w:val="20"/>
-          <w:szCs w:val="20"/>
-          <w:rtl/>
-        </w:rPr>
-      </w:pPr>
+          <w:b/>
+          <w:bCs/>
+          <w:sz w:val="24"/>
+          <w:szCs w:val="24"/>
+          <w:u w:val="single"/>
+        </w:rPr>
+      </w:pPr>
+      <w:r>
+        <w:rPr>
+          <w:rFonts w:asciiTheme="minorBidi" w:hAnsiTheme="minorBidi"/>
+          <w:b/>
+          <w:bCs/>
+          <w:sz w:val="24"/>
+          <w:szCs w:val="24"/>
+          <w:u w:val="single"/>
+          <w:rtl/>
+        </w:rPr>
+        <w:t>יכולות בצד שרת</w:t>
+      </w:r>
+    </w:p>
+    <w:p>
+      <w:pPr>
+        <w:numPr>
+          <w:ilvl w:val="0"/>
+          <w:numId w:val="1"/>
+        </w:numPr>
+        <w:bidi/>
+        <w:rPr>
+          <w:rFonts w:asciiTheme="minorBidi" w:hAnsiTheme="minorBidi"/>
+          <w:sz w:val="24"/>
+          <w:szCs w:val="24"/>
+        </w:rPr>
+      </w:pPr>
+      <w:r>
+        <w:rPr>
+          <w:rFonts w:asciiTheme="minorBidi" w:hAnsiTheme="minorBidi"/>
+          <w:b/>
+          <w:bCs/>
+          <w:sz w:val="24"/>
+          <w:szCs w:val="24"/>
+          <w:rtl/>
+        </w:rPr>
+        <w:t>טיפול בחיבורים מרובים</w:t>
+      </w:r>
+      <w:r>
+        <w:rPr>
+          <w:rFonts w:asciiTheme="minorBidi" w:hAnsiTheme="minorBidi"/>
+          <w:sz w:val="24"/>
+          <w:szCs w:val="24"/>
+          <w:rtl/>
+        </w:rPr>
+        <w:t xml:space="preserve"> </w:t>
+      </w:r>
+    </w:p>
+    <w:p>
+      <w:pPr>
+        <w:numPr>
+          <w:ilvl w:val="1"/>
+          <w:numId w:val="1"/>
+        </w:numPr>
+        <w:bidi/>
+        <w:rPr>
+          <w:rFonts w:asciiTheme="minorBidi" w:hAnsiTheme="minorBidi"/>
+          <w:sz w:val="24"/>
+          <w:szCs w:val="24"/>
+        </w:rPr>
+      </w:pPr>
+      <w:r>
+        <w:rPr>
+          <w:rFonts w:asciiTheme="minorBidi" w:hAnsiTheme="minorBidi"/>
+          <w:sz w:val="24"/>
+          <w:szCs w:val="24"/>
+          <w:rtl/>
+        </w:rPr>
+        <w:t>מהות: ניהול חיבורים של לקוחות משני הסוגים (משדר וצופה) וטיפול סימולטני ויעיל בהם</w:t>
+      </w:r>
+      <w:r>
+        <w:rPr>
+          <w:rFonts w:asciiTheme="minorBidi" w:hAnsiTheme="minorBidi"/>
+          <w:sz w:val="24"/>
+          <w:szCs w:val="24"/>
+        </w:rPr>
+        <w:t>.</w:t>
+      </w:r>
+    </w:p>
+    <w:p>
+      <w:pPr>
+        <w:numPr>
+          <w:ilvl w:val="1"/>
+          <w:numId w:val="1"/>
+        </w:numPr>
+        <w:bidi/>
+        <w:rPr>
+          <w:rFonts w:asciiTheme="minorBidi" w:hAnsiTheme="minorBidi"/>
+          <w:sz w:val="24"/>
+          <w:szCs w:val="24"/>
+        </w:rPr>
+      </w:pPr>
+      <w:r>
+        <w:rPr>
+          <w:rFonts w:asciiTheme="minorBidi" w:hAnsiTheme="minorBidi"/>
+          <w:sz w:val="24"/>
+          <w:szCs w:val="24"/>
+          <w:rtl/>
+        </w:rPr>
+        <w:t>אוסף יכולות/פעולות נדרשות</w:t>
+      </w:r>
+      <w:r>
+        <w:rPr>
+          <w:rFonts w:asciiTheme="minorBidi" w:hAnsiTheme="minorBidi"/>
+          <w:sz w:val="24"/>
+          <w:szCs w:val="24"/>
+        </w:rPr>
+        <w:t xml:space="preserve">: </w:t>
+      </w:r>
+    </w:p>
+    <w:p>
+      <w:pPr>
+        <w:numPr>
+          <w:ilvl w:val="2"/>
+          <w:numId w:val="1"/>
+        </w:numPr>
+        <w:bidi/>
+        <w:rPr>
+          <w:rFonts w:asciiTheme="minorBidi" w:hAnsiTheme="minorBidi"/>
+          <w:sz w:val="24"/>
+          <w:szCs w:val="24"/>
+        </w:rPr>
+      </w:pPr>
+      <w:r>
+        <w:rPr>
+          <w:rFonts w:asciiTheme="minorBidi" w:hAnsiTheme="minorBidi"/>
+          <w:sz w:val="24"/>
+          <w:szCs w:val="24"/>
+          <w:rtl/>
+        </w:rPr>
+        <w:t>קבלת חיבורים חדשים</w:t>
+      </w:r>
+    </w:p>
+    <w:p>
+      <w:pPr>
+        <w:numPr>
+          <w:ilvl w:val="2"/>
+          <w:numId w:val="1"/>
+        </w:numPr>
+        <w:bidi/>
+        <w:rPr>
+          <w:rFonts w:asciiTheme="minorBidi" w:hAnsiTheme="minorBidi"/>
+          <w:sz w:val="24"/>
+          <w:szCs w:val="24"/>
+        </w:rPr>
+      </w:pPr>
+      <w:r>
+        <w:rPr>
+          <w:rFonts w:asciiTheme="minorBidi" w:hAnsiTheme="minorBidi"/>
+          <w:sz w:val="24"/>
+          <w:szCs w:val="24"/>
+          <w:rtl/>
+        </w:rPr>
+        <w:t>זיהוי סוג חיבור (משדר/צופה)</w:t>
+      </w:r>
+    </w:p>
+    <w:p>
+      <w:pPr>
+        <w:numPr>
+          <w:ilvl w:val="2"/>
+          <w:numId w:val="1"/>
+        </w:numPr>
+        <w:bidi/>
+        <w:rPr>
+          <w:rFonts w:asciiTheme="minorBidi" w:hAnsiTheme="minorBidi"/>
+          <w:sz w:val="24"/>
+          <w:szCs w:val="24"/>
+        </w:rPr>
+      </w:pPr>
+      <w:r>
+        <w:rPr>
+          <w:rFonts w:asciiTheme="minorBidi" w:hAnsiTheme="minorBidi"/>
+          <w:sz w:val="24"/>
+          <w:szCs w:val="24"/>
+          <w:rtl/>
+        </w:rPr>
+        <w:t>ניהול רשימת חיבורים פעילים</w:t>
+      </w:r>
+    </w:p>
+    <w:p>
+      <w:pPr>
+        <w:numPr>
+          <w:ilvl w:val="2"/>
+          <w:numId w:val="1"/>
+        </w:numPr>
+        <w:bidi/>
+        <w:rPr>
+          <w:rFonts w:asciiTheme="minorBidi" w:hAnsiTheme="minorBidi"/>
+          <w:sz w:val="24"/>
+          <w:szCs w:val="24"/>
+        </w:rPr>
+      </w:pPr>
+      <w:r>
+        <w:rPr>
+          <w:rFonts w:asciiTheme="minorBidi" w:hAnsiTheme="minorBidi"/>
+          <w:sz w:val="24"/>
+          <w:szCs w:val="24"/>
+          <w:rtl/>
+        </w:rPr>
+        <w:t>טיפול בניתוקים</w:t>
+      </w:r>
+    </w:p>
+    <w:p>
+      <w:pPr>
+        <w:numPr>
+          <w:ilvl w:val="1"/>
+          <w:numId w:val="1"/>
+        </w:numPr>
+        <w:bidi/>
+        <w:rPr>
+          <w:rFonts w:asciiTheme="minorBidi" w:hAnsiTheme="minorBidi"/>
+          <w:sz w:val="24"/>
+          <w:szCs w:val="24"/>
+        </w:rPr>
+      </w:pPr>
+      <w:r>
+        <w:rPr>
+          <w:rFonts w:asciiTheme="minorBidi" w:hAnsiTheme="minorBidi"/>
+          <w:sz w:val="24"/>
+          <w:szCs w:val="24"/>
+          <w:rtl/>
+        </w:rPr>
+        <w:t>אובייקטים נחוצים: רשימת חיבורים, מנגנון זיהוי סוג חיבור, מנגנון ניהול משאבים</w:t>
+      </w:r>
+      <w:r>
+        <w:rPr>
+          <w:rFonts w:asciiTheme="minorBidi" w:hAnsiTheme="minorBidi" w:hint="cs"/>
+          <w:sz w:val="24"/>
+          <w:szCs w:val="24"/>
+          <w:rtl/>
+        </w:rPr>
+        <w:t>, מנגנון ניהול משתמשים, ניהול משדרים וצופים</w:t>
+      </w:r>
+    </w:p>
+    <w:p>
+      <w:pPr>
+        <w:numPr>
+          <w:ilvl w:val="0"/>
+          <w:numId w:val="1"/>
+        </w:numPr>
+        <w:bidi/>
+        <w:rPr>
+          <w:rFonts w:asciiTheme="minorBidi" w:hAnsiTheme="minorBidi"/>
+          <w:sz w:val="24"/>
+          <w:szCs w:val="24"/>
+        </w:rPr>
+      </w:pPr>
+      <w:r>
+        <w:rPr>
+          <w:rFonts w:asciiTheme="minorBidi" w:hAnsiTheme="minorBidi"/>
+          <w:b/>
+          <w:bCs/>
+          <w:sz w:val="24"/>
+          <w:szCs w:val="24"/>
+          <w:rtl/>
+        </w:rPr>
+        <w:t>קבלת נתוני אודיו</w:t>
+      </w:r>
+      <w:r>
+        <w:rPr>
+          <w:rFonts w:asciiTheme="minorBidi" w:hAnsiTheme="minorBidi"/>
+          <w:sz w:val="24"/>
+          <w:szCs w:val="24"/>
+          <w:rtl/>
+        </w:rPr>
+        <w:t xml:space="preserve"> </w:t>
+      </w:r>
       <w:r>
         <w:rPr>
           <w:rFonts w:asciiTheme="minorBidi" w:hAnsiTheme="minorBidi" w:hint="cs"/>
           <w:b/>
           <w:bCs/>
-          <w:sz w:val="20"/>
-          <w:szCs w:val="20"/>
-          <w:u w:val="single"/>
-          <w:rtl/>
-        </w:rPr>
-        <w:t>תיאור תחום הידע</w:t>
-      </w:r>
-    </w:p>
-    <w:p>
-      <w:pPr>
-        <w:bidi/>
-        <w:rPr>
-          <w:rFonts w:asciiTheme="minorBidi" w:hAnsiTheme="minorBidi"/>
-          <w:sz w:val="20"/>
-          <w:szCs w:val="20"/>
-          <w:u w:val="single"/>
-        </w:rPr>
-      </w:pPr>
-      <w:r>
-        <w:rPr>
-          <w:rFonts w:asciiTheme="minorBidi" w:hAnsiTheme="minorBidi"/>
-          <w:sz w:val="20"/>
-          <w:szCs w:val="20"/>
-          <w:u w:val="single"/>
-          <w:rtl/>
-        </w:rPr>
-        <w:t>יכולות בצד שרת</w:t>
+          <w:sz w:val="24"/>
+          <w:szCs w:val="24"/>
+          <w:rtl/>
+        </w:rPr>
+        <w:t>ווידאו</w:t>
+      </w:r>
+    </w:p>
+    <w:p>
+      <w:pPr>
+        <w:numPr>
+          <w:ilvl w:val="1"/>
+          <w:numId w:val="1"/>
+        </w:numPr>
+        <w:bidi/>
+        <w:rPr>
+          <w:rFonts w:asciiTheme="minorBidi" w:hAnsiTheme="minorBidi"/>
+          <w:sz w:val="24"/>
+          <w:szCs w:val="24"/>
+        </w:rPr>
+      </w:pPr>
+      <w:r>
+        <w:rPr>
+          <w:rFonts w:asciiTheme="minorBidi" w:hAnsiTheme="minorBidi"/>
+          <w:sz w:val="24"/>
+          <w:szCs w:val="24"/>
+          <w:rtl/>
+        </w:rPr>
+        <w:t>מהות: קבלה ועיבוד של נתוני אודיו בזמן אמת מלקוחות משדר</w:t>
+      </w:r>
+      <w:r>
+        <w:rPr>
+          <w:rFonts w:asciiTheme="minorBidi" w:hAnsiTheme="minorBidi" w:hint="cs"/>
+          <w:sz w:val="24"/>
+          <w:szCs w:val="24"/>
+          <w:rtl/>
+        </w:rPr>
+        <w:t>ים</w:t>
+      </w:r>
+      <w:r>
+        <w:rPr>
+          <w:rFonts w:asciiTheme="minorBidi" w:hAnsiTheme="minorBidi"/>
+          <w:sz w:val="24"/>
+          <w:szCs w:val="24"/>
+        </w:rPr>
+        <w:t>.</w:t>
+      </w:r>
+    </w:p>
+    <w:p>
+      <w:pPr>
+        <w:numPr>
+          <w:ilvl w:val="1"/>
+          <w:numId w:val="1"/>
+        </w:numPr>
+        <w:bidi/>
+        <w:rPr>
+          <w:rFonts w:asciiTheme="minorBidi" w:hAnsiTheme="minorBidi"/>
+          <w:sz w:val="24"/>
+          <w:szCs w:val="24"/>
+        </w:rPr>
+      </w:pPr>
+      <w:r>
+        <w:rPr>
+          <w:rFonts w:asciiTheme="minorBidi" w:hAnsiTheme="minorBidi"/>
+          <w:sz w:val="24"/>
+          <w:szCs w:val="24"/>
+          <w:rtl/>
+        </w:rPr>
+        <w:t>אוסף יכולות/פעולות נדרשות</w:t>
+      </w:r>
+      <w:r>
+        <w:rPr>
+          <w:rFonts w:asciiTheme="minorBidi" w:hAnsiTheme="minorBidi"/>
+          <w:sz w:val="24"/>
+          <w:szCs w:val="24"/>
+        </w:rPr>
+        <w:t xml:space="preserve">: </w:t>
+      </w:r>
+    </w:p>
+    <w:p>
+      <w:pPr>
+        <w:numPr>
+          <w:ilvl w:val="2"/>
+          <w:numId w:val="1"/>
+        </w:numPr>
+        <w:bidi/>
+        <w:rPr>
+          <w:rFonts w:asciiTheme="minorBidi" w:hAnsiTheme="minorBidi"/>
+          <w:sz w:val="24"/>
+          <w:szCs w:val="24"/>
+        </w:rPr>
+      </w:pPr>
+      <w:r>
+        <w:rPr>
+          <w:rFonts w:asciiTheme="minorBidi" w:hAnsiTheme="minorBidi"/>
+          <w:sz w:val="24"/>
+          <w:szCs w:val="24"/>
+          <w:rtl/>
+        </w:rPr>
+        <w:t>קבלת נתוני אודיו מהלקוח</w:t>
+      </w:r>
+    </w:p>
+    <w:p>
+      <w:pPr>
+        <w:numPr>
+          <w:ilvl w:val="2"/>
+          <w:numId w:val="1"/>
+        </w:numPr>
+        <w:bidi/>
+        <w:rPr>
+          <w:rFonts w:asciiTheme="minorBidi" w:hAnsiTheme="minorBidi"/>
+          <w:sz w:val="24"/>
+          <w:szCs w:val="24"/>
+        </w:rPr>
+      </w:pPr>
+      <w:r>
+        <w:rPr>
+          <w:rFonts w:asciiTheme="minorBidi" w:hAnsiTheme="minorBidi"/>
+          <w:sz w:val="24"/>
+          <w:szCs w:val="24"/>
+          <w:rtl/>
+        </w:rPr>
+        <w:t>בדיקת תקינות הנתונים</w:t>
+      </w:r>
+    </w:p>
+    <w:p>
+      <w:pPr>
+        <w:numPr>
+          <w:ilvl w:val="1"/>
+          <w:numId w:val="1"/>
+        </w:numPr>
+        <w:bidi/>
+        <w:rPr>
+          <w:rFonts w:asciiTheme="minorBidi" w:hAnsiTheme="minorBidi"/>
+          <w:sz w:val="24"/>
+          <w:szCs w:val="24"/>
+        </w:rPr>
+      </w:pPr>
+      <w:r>
+        <w:rPr>
+          <w:rFonts w:asciiTheme="minorBidi" w:hAnsiTheme="minorBidi"/>
+          <w:sz w:val="24"/>
+          <w:szCs w:val="24"/>
+          <w:rtl/>
+        </w:rPr>
+        <w:t>אובייקטים נחוצים: מנגנון קבלה, מנגנון עיבוד אודיו</w:t>
+      </w:r>
+      <w:r>
+        <w:rPr>
+          <w:rFonts w:asciiTheme="minorBidi" w:hAnsiTheme="minorBidi" w:hint="cs"/>
+          <w:sz w:val="24"/>
+          <w:szCs w:val="24"/>
+          <w:rtl/>
+        </w:rPr>
+        <w:t xml:space="preserve"> ווידאו</w:t>
       </w:r>
     </w:p>
     <w:p>
@@ -55,8 +450,8 @@
         <w:bidi/>
         <w:rPr>
           <w:rFonts w:asciiTheme="minorBidi" w:hAnsiTheme="minorBidi"/>
-          <w:sz w:val="20"/>
-          <w:szCs w:val="20"/>
+          <w:sz w:val="24"/>
+          <w:szCs w:val="24"/>
         </w:rPr>
       </w:pPr>
       <w:r>
@@ -64,17 +459,17 @@
           <w:rFonts w:asciiTheme="minorBidi" w:hAnsiTheme="minorBidi"/>
           <w:b/>
           <w:bCs/>
-          <w:sz w:val="20"/>
-          <w:szCs w:val="20"/>
-          <w:rtl/>
-        </w:rPr>
-        <w:t>טיפול בחיבורים מרובים</w:t>
-      </w:r>
-      <w:r>
-        <w:rPr>
-          <w:rFonts w:asciiTheme="minorBidi" w:hAnsiTheme="minorBidi"/>
-          <w:sz w:val="20"/>
-          <w:szCs w:val="20"/>
+          <w:sz w:val="24"/>
+          <w:szCs w:val="24"/>
+          <w:rtl/>
+        </w:rPr>
+        <w:t>תמלול טקסט מתוך אודיו</w:t>
+      </w:r>
+      <w:r>
+        <w:rPr>
+          <w:rFonts w:asciiTheme="minorBidi" w:hAnsiTheme="minorBidi"/>
+          <w:sz w:val="24"/>
+          <w:szCs w:val="24"/>
           <w:rtl/>
         </w:rPr>
         <w:t xml:space="preserve"> </w:t>
@@ -89,24 +484,24 @@
         <w:bidi/>
         <w:rPr>
           <w:rFonts w:asciiTheme="minorBidi" w:hAnsiTheme="minorBidi"/>
-          <w:sz w:val="20"/>
-          <w:szCs w:val="20"/>
-        </w:rPr>
-      </w:pPr>
-      <w:r>
-        <w:rPr>
-          <w:rFonts w:asciiTheme="minorBidi" w:hAnsiTheme="minorBidi"/>
-          <w:sz w:val="20"/>
-          <w:szCs w:val="20"/>
-          <w:rtl/>
-        </w:rPr>
-        <w:t>מהות: ניהול חיבורים של לקוחות משני הסוגים (משדר וצופה) וטיפול סימולטני ויעיל בהם</w:t>
-      </w:r>
-      <w:r>
-        <w:rPr>
-          <w:rFonts w:asciiTheme="minorBidi" w:hAnsiTheme="minorBidi"/>
-          <w:sz w:val="20"/>
-          <w:szCs w:val="20"/>
+          <w:sz w:val="24"/>
+          <w:szCs w:val="24"/>
+        </w:rPr>
+      </w:pPr>
+      <w:r>
+        <w:rPr>
+          <w:rFonts w:asciiTheme="minorBidi" w:hAnsiTheme="minorBidi"/>
+          <w:sz w:val="24"/>
+          <w:szCs w:val="24"/>
+          <w:rtl/>
+        </w:rPr>
+        <w:t>מהות: המרת דיבור לתמלול טקסטואלי בזמן אמת</w:t>
+      </w:r>
+      <w:r>
+        <w:rPr>
+          <w:rFonts w:asciiTheme="minorBidi" w:hAnsiTheme="minorBidi"/>
+          <w:sz w:val="24"/>
+          <w:szCs w:val="24"/>
         </w:rPr>
         <w:t>.</w:t>
       </w:r>
@@ -120,15 +515,15 @@
         <w:bidi/>
         <w:rPr>
           <w:rFonts w:asciiTheme="minorBidi" w:hAnsiTheme="minorBidi"/>
-          <w:sz w:val="20"/>
-          <w:szCs w:val="20"/>
-        </w:rPr>
-      </w:pPr>
-      <w:r>
-        <w:rPr>
-          <w:rFonts w:asciiTheme="minorBidi" w:hAnsiTheme="minorBidi"/>
-          <w:sz w:val="20"/>
-          <w:szCs w:val="20"/>
+          <w:sz w:val="24"/>
+          <w:szCs w:val="24"/>
+        </w:rPr>
+      </w:pPr>
+      <w:r>
+        <w:rPr>
+          <w:rFonts w:asciiTheme="minorBidi" w:hAnsiTheme="minorBidi"/>
+          <w:sz w:val="24"/>
+          <w:szCs w:val="24"/>
           <w:rtl/>
         </w:rPr>
         <w:t>אוסף יכולות/פעולות נדרשות</w:t>
@@ -136,8 +531,8 @@
       <w:r>
         <w:rPr>
           <w:rFonts w:asciiTheme="minorBidi" w:hAnsiTheme="minorBidi"/>
-          <w:sz w:val="20"/>
-          <w:szCs w:val="20"/>
+          <w:sz w:val="24"/>
+          <w:szCs w:val="24"/>
         </w:rPr>
         <w:t xml:space="preserve">: </w:t>
       </w:r>
@@ -151,18 +546,18 @@
         <w:bidi/>
         <w:rPr>
           <w:rFonts w:asciiTheme="minorBidi" w:hAnsiTheme="minorBidi"/>
-          <w:sz w:val="20"/>
-          <w:szCs w:val="20"/>
-        </w:rPr>
-      </w:pPr>
-      <w:r>
-        <w:rPr>
-          <w:rFonts w:asciiTheme="minorBidi" w:hAnsiTheme="minorBidi"/>
-          <w:sz w:val="20"/>
-          <w:szCs w:val="20"/>
-          <w:rtl/>
-        </w:rPr>
-        <w:t>קבלת חיבורים חדשים</w:t>
+          <w:sz w:val="24"/>
+          <w:szCs w:val="24"/>
+        </w:rPr>
+      </w:pPr>
+      <w:r>
+        <w:rPr>
+          <w:rFonts w:asciiTheme="minorBidi" w:hAnsiTheme="minorBidi"/>
+          <w:sz w:val="24"/>
+          <w:szCs w:val="24"/>
+          <w:rtl/>
+        </w:rPr>
+        <w:t>זיהוי דיבור</w:t>
       </w:r>
     </w:p>
     <w:p>
@@ -174,18 +569,18 @@
         <w:bidi/>
         <w:rPr>
           <w:rFonts w:asciiTheme="minorBidi" w:hAnsiTheme="minorBidi"/>
-          <w:sz w:val="20"/>
-          <w:szCs w:val="20"/>
-        </w:rPr>
-      </w:pPr>
-      <w:r>
-        <w:rPr>
-          <w:rFonts w:asciiTheme="minorBidi" w:hAnsiTheme="minorBidi"/>
-          <w:sz w:val="20"/>
-          <w:szCs w:val="20"/>
-          <w:rtl/>
-        </w:rPr>
-        <w:t>זיהוי סוג חיבור (משדר/צופה)</w:t>
+          <w:sz w:val="24"/>
+          <w:szCs w:val="24"/>
+        </w:rPr>
+      </w:pPr>
+      <w:r>
+        <w:rPr>
+          <w:rFonts w:asciiTheme="minorBidi" w:hAnsiTheme="minorBidi"/>
+          <w:sz w:val="24"/>
+          <w:szCs w:val="24"/>
+          <w:rtl/>
+        </w:rPr>
+        <w:t>המרת דיבור לטקסט</w:t>
       </w:r>
     </w:p>
     <w:p>
@@ -197,18 +592,167 @@
         <w:bidi/>
         <w:rPr>
           <w:rFonts w:asciiTheme="minorBidi" w:hAnsiTheme="minorBidi"/>
-          <w:sz w:val="20"/>
-          <w:szCs w:val="20"/>
-        </w:rPr>
-      </w:pPr>
-      <w:r>
-        <w:rPr>
-          <w:rFonts w:asciiTheme="minorBidi" w:hAnsiTheme="minorBidi"/>
-          <w:sz w:val="20"/>
-          <w:szCs w:val="20"/>
-          <w:rtl/>
-        </w:rPr>
-        <w:t>ניהול רשימת חיבורים פעילים</w:t>
+          <w:sz w:val="24"/>
+          <w:szCs w:val="24"/>
+        </w:rPr>
+      </w:pPr>
+      <w:r>
+        <w:rPr>
+          <w:rFonts w:asciiTheme="minorBidi" w:hAnsiTheme="minorBidi"/>
+          <w:sz w:val="24"/>
+          <w:szCs w:val="24"/>
+          <w:rtl/>
+        </w:rPr>
+        <w:t>עיבוד תוצאות תמלול</w:t>
+      </w:r>
+    </w:p>
+    <w:p>
+      <w:pPr>
+        <w:numPr>
+          <w:ilvl w:val="1"/>
+          <w:numId w:val="1"/>
+        </w:numPr>
+        <w:bidi/>
+        <w:rPr>
+          <w:rFonts w:asciiTheme="minorBidi" w:hAnsiTheme="minorBidi"/>
+          <w:sz w:val="24"/>
+          <w:szCs w:val="24"/>
+        </w:rPr>
+      </w:pPr>
+      <w:r>
+        <w:rPr>
+          <w:rFonts w:asciiTheme="minorBidi" w:hAnsiTheme="minorBidi"/>
+          <w:sz w:val="24"/>
+          <w:szCs w:val="24"/>
+          <w:rtl/>
+        </w:rPr>
+        <w:t>אובייקטים נחוצים: מנוע זיהוי דיבור, מנגנון עיבוד טקסט</w:t>
+      </w:r>
+    </w:p>
+    <w:p>
+      <w:pPr>
+        <w:numPr>
+          <w:ilvl w:val="0"/>
+          <w:numId w:val="1"/>
+        </w:numPr>
+        <w:bidi/>
+        <w:rPr>
+          <w:rFonts w:asciiTheme="minorBidi" w:hAnsiTheme="minorBidi"/>
+          <w:sz w:val="24"/>
+          <w:szCs w:val="24"/>
+        </w:rPr>
+      </w:pPr>
+      <w:r>
+        <w:rPr>
+          <w:rFonts w:asciiTheme="minorBidi" w:hAnsiTheme="minorBidi"/>
+          <w:b/>
+          <w:bCs/>
+          <w:sz w:val="24"/>
+          <w:szCs w:val="24"/>
+          <w:rtl/>
+        </w:rPr>
+        <w:t>ניהול מאגר מידע</w:t>
+      </w:r>
+      <w:r>
+        <w:rPr>
+          <w:rFonts w:asciiTheme="minorBidi" w:hAnsiTheme="minorBidi" w:hint="cs"/>
+          <w:b/>
+          <w:bCs/>
+          <w:sz w:val="24"/>
+          <w:szCs w:val="24"/>
+          <w:rtl/>
+        </w:rPr>
+        <w:t xml:space="preserve"> של שיחות קודמות</w:t>
+      </w:r>
+      <w:r>
+        <w:rPr>
+          <w:rFonts w:asciiTheme="minorBidi" w:hAnsiTheme="minorBidi"/>
+          <w:sz w:val="24"/>
+          <w:szCs w:val="24"/>
+          <w:rtl/>
+        </w:rPr>
+        <w:t xml:space="preserve"> </w:t>
+      </w:r>
+    </w:p>
+    <w:p>
+      <w:pPr>
+        <w:numPr>
+          <w:ilvl w:val="1"/>
+          <w:numId w:val="1"/>
+        </w:numPr>
+        <w:bidi/>
+        <w:rPr>
+          <w:rFonts w:asciiTheme="minorBidi" w:hAnsiTheme="minorBidi"/>
+          <w:sz w:val="24"/>
+          <w:szCs w:val="24"/>
+        </w:rPr>
+      </w:pPr>
+      <w:r>
+        <w:rPr>
+          <w:rFonts w:asciiTheme="minorBidi" w:hAnsiTheme="minorBidi"/>
+          <w:sz w:val="24"/>
+          <w:szCs w:val="24"/>
+          <w:rtl/>
+        </w:rPr>
+        <w:t xml:space="preserve">מהות: </w:t>
+      </w:r>
+      <w:r>
+        <w:rPr>
+          <w:rFonts w:asciiTheme="minorBidi" w:hAnsiTheme="minorBidi" w:hint="cs"/>
+          <w:sz w:val="24"/>
+          <w:szCs w:val="24"/>
+          <w:rtl/>
+        </w:rPr>
+        <w:t>ניהול מאגר מידע של שיחות מתועדות</w:t>
+      </w:r>
+      <w:r>
+        <w:rPr>
+          <w:rFonts w:asciiTheme="minorBidi" w:hAnsiTheme="minorBidi" w:hint="cs"/>
+          <w:sz w:val="24"/>
+          <w:szCs w:val="24"/>
+          <w:rtl/>
+        </w:rPr>
+        <w:t>.</w:t>
+      </w:r>
+    </w:p>
+    <w:p>
+      <w:pPr>
+        <w:numPr>
+          <w:ilvl w:val="1"/>
+          <w:numId w:val="1"/>
+        </w:numPr>
+        <w:bidi/>
+        <w:rPr>
+          <w:rFonts w:asciiTheme="minorBidi" w:hAnsiTheme="minorBidi"/>
+          <w:sz w:val="24"/>
+          <w:szCs w:val="24"/>
+        </w:rPr>
+      </w:pPr>
+      <w:r>
+        <w:rPr>
+          <w:rFonts w:asciiTheme="minorBidi" w:hAnsiTheme="minorBidi"/>
+          <w:sz w:val="24"/>
+          <w:szCs w:val="24"/>
+          <w:rtl/>
+        </w:rPr>
+        <w:t>אוסף יכולות/פעולות נדר</w:t>
+      </w:r>
+      <w:r>
+        <w:rPr>
+          <w:rFonts w:asciiTheme="minorBidi" w:hAnsiTheme="minorBidi" w:hint="cs"/>
+          <w:sz w:val="24"/>
+          <w:szCs w:val="24"/>
+          <w:rtl/>
+        </w:rPr>
+        <w:t>שות:</w:t>
+      </w:r>
+      <w:r>
+        <w:rPr>
+          <w:rFonts w:asciiTheme="minorBidi" w:hAnsiTheme="minorBidi"/>
+          <w:sz w:val="24"/>
+          <w:szCs w:val="24"/>
+        </w:rPr>
+        <w:t xml:space="preserve"> </w:t>
       </w:r>
     </w:p>
     <w:p>
@@ -220,18 +764,59 @@
         <w:bidi/>
         <w:rPr>
           <w:rFonts w:asciiTheme="minorBidi" w:hAnsiTheme="minorBidi"/>
-          <w:sz w:val="20"/>
-          <w:szCs w:val="20"/>
-        </w:rPr>
-      </w:pPr>
-      <w:r>
-        <w:rPr>
-          <w:rFonts w:asciiTheme="minorBidi" w:hAnsiTheme="minorBidi"/>
-          <w:sz w:val="20"/>
-          <w:szCs w:val="20"/>
-          <w:rtl/>
-        </w:rPr>
-        <w:t>טיפול בניתוקים</w:t>
+          <w:sz w:val="24"/>
+          <w:szCs w:val="24"/>
+        </w:rPr>
+      </w:pPr>
+      <w:r>
+        <w:rPr>
+          <w:rFonts w:asciiTheme="minorBidi" w:hAnsiTheme="minorBidi"/>
+          <w:sz w:val="24"/>
+          <w:szCs w:val="24"/>
+          <w:rtl/>
+        </w:rPr>
+        <w:t>גישה למסד נתונים</w:t>
+      </w:r>
+    </w:p>
+    <w:p>
+      <w:pPr>
+        <w:numPr>
+          <w:ilvl w:val="2"/>
+          <w:numId w:val="1"/>
+        </w:numPr>
+        <w:bidi/>
+        <w:rPr>
+          <w:rFonts w:asciiTheme="minorBidi" w:hAnsiTheme="minorBidi"/>
+          <w:sz w:val="24"/>
+          <w:szCs w:val="24"/>
+        </w:rPr>
+      </w:pPr>
+      <w:r>
+        <w:rPr>
+          <w:rFonts w:asciiTheme="minorBidi" w:hAnsiTheme="minorBidi"/>
+          <w:sz w:val="24"/>
+          <w:szCs w:val="24"/>
+          <w:rtl/>
+        </w:rPr>
+        <w:t>ניהול משתמשים (הוספה, מחיקה</w:t>
+      </w:r>
+      <w:r>
+        <w:rPr>
+          <w:rFonts w:asciiTheme="minorBidi" w:hAnsiTheme="minorBidi" w:hint="cs"/>
+          <w:sz w:val="24"/>
+          <w:szCs w:val="24"/>
+          <w:rtl/>
+        </w:rPr>
+        <w:t xml:space="preserve"> וקריאה</w:t>
+      </w:r>
+      <w:r>
+        <w:rPr>
+          <w:rFonts w:asciiTheme="minorBidi" w:hAnsiTheme="minorBidi"/>
+          <w:sz w:val="24"/>
+          <w:szCs w:val="24"/>
+          <w:rtl/>
+        </w:rPr>
+        <w:t>)</w:t>
       </w:r>
     </w:p>
     <w:p>
@@ -243,214 +828,39 @@
         <w:bidi/>
         <w:rPr>
           <w:rFonts w:asciiTheme="minorBidi" w:hAnsiTheme="minorBidi"/>
-          <w:sz w:val="20"/>
-          <w:szCs w:val="20"/>
-        </w:rPr>
-      </w:pPr>
-      <w:r>
-        <w:rPr>
-          <w:rFonts w:asciiTheme="minorBidi" w:hAnsiTheme="minorBidi"/>
-          <w:sz w:val="20"/>
-          <w:szCs w:val="20"/>
-          <w:rtl/>
-        </w:rPr>
-        <w:t>אובייקטים נחוצים: רשימת חיבורים, מנגנון זיהוי סוג חיבור, מנגנון ניהול משאבים</w:t>
-      </w:r>
-      <w:r>
-        <w:rPr>
-          <w:rFonts w:asciiTheme="minorBidi" w:hAnsiTheme="minorBidi" w:hint="cs"/>
-          <w:sz w:val="20"/>
-          <w:szCs w:val="20"/>
-          <w:rtl/>
-        </w:rPr>
-        <w:t>, מנגנון ניהול משתמשים, ניהול משדרים וצופים</w:t>
-      </w:r>
-    </w:p>
-    <w:p>
-      <w:pPr>
-        <w:numPr>
-          <w:ilvl w:val="0"/>
-          <w:numId w:val="1"/>
-        </w:numPr>
-        <w:bidi/>
-        <w:rPr>
-          <w:rFonts w:asciiTheme="minorBidi" w:hAnsiTheme="minorBidi"/>
-          <w:sz w:val="20"/>
-          <w:szCs w:val="20"/>
-        </w:rPr>
-      </w:pPr>
-      <w:r>
+          <w:sz w:val="24"/>
+          <w:szCs w:val="24"/>
+        </w:rPr>
+      </w:pPr>
+      <w:r>
+        <w:rPr>
+          <w:rFonts w:asciiTheme="minorBidi" w:hAnsiTheme="minorBidi"/>
+          <w:sz w:val="24"/>
+          <w:szCs w:val="24"/>
+          <w:rtl/>
+        </w:rPr>
+        <w:t>אובייקטים נחוצים: מסד נתונים</w:t>
+      </w:r>
+      <w:r>
+        <w:rPr>
+          <w:rFonts w:asciiTheme="minorBidi" w:hAnsiTheme="minorBidi"/>
+          <w:sz w:val="24"/>
+          <w:szCs w:val="24"/>
+          <w:rtl/>
+        </w:rPr>
+        <w:br/>
+      </w:r>
+    </w:p>
+    <w:p>
+      <w:pPr>
+        <w:bidi/>
         <w:rPr>
           <w:rFonts w:asciiTheme="minorBidi" w:hAnsiTheme="minorBidi"/>
           <w:b/>
           <w:bCs/>
-          <w:sz w:val="20"/>
-          <w:szCs w:val="20"/>
-          <w:rtl/>
-        </w:rPr>
-        <w:t>קבלת נתוני אודיו</w:t>
-      </w:r>
-      <w:r>
-        <w:rPr>
-          <w:rFonts w:asciiTheme="minorBidi" w:hAnsiTheme="minorBidi"/>
-          <w:sz w:val="20"/>
-          <w:szCs w:val="20"/>
-          <w:rtl/>
-        </w:rPr>
-        <w:t xml:space="preserve"> </w:t>
-      </w:r>
-    </w:p>
-    <w:p>
-      <w:pPr>
-        <w:numPr>
-          <w:ilvl w:val="1"/>
-          <w:numId w:val="1"/>
-        </w:numPr>
-        <w:bidi/>
-        <w:rPr>
-          <w:rFonts w:asciiTheme="minorBidi" w:hAnsiTheme="minorBidi"/>
-          <w:sz w:val="20"/>
-          <w:szCs w:val="20"/>
-        </w:rPr>
-      </w:pPr>
-      <w:r>
-        <w:rPr>
-          <w:rFonts w:asciiTheme="minorBidi" w:hAnsiTheme="minorBidi"/>
-          <w:sz w:val="20"/>
-          <w:szCs w:val="20"/>
-          <w:rtl/>
-        </w:rPr>
-        <w:t>מהות: קבלה ועיבוד של נתוני אודיו בזמן אמת מלקוחות משדר</w:t>
-      </w:r>
-      <w:r>
-        <w:rPr>
-          <w:rFonts w:asciiTheme="minorBidi" w:hAnsiTheme="minorBidi" w:hint="cs"/>
-          <w:sz w:val="20"/>
-          <w:szCs w:val="20"/>
-          <w:rtl/>
-        </w:rPr>
-        <w:t>ים</w:t>
-      </w:r>
-      <w:r>
-        <w:rPr>
-          <w:rFonts w:asciiTheme="minorBidi" w:hAnsiTheme="minorBidi"/>
-          <w:sz w:val="20"/>
-          <w:szCs w:val="20"/>
-        </w:rPr>
-        <w:t>.</w:t>
-      </w:r>
-    </w:p>
-    <w:p>
-      <w:pPr>
-        <w:numPr>
-          <w:ilvl w:val="1"/>
-          <w:numId w:val="1"/>
-        </w:numPr>
-        <w:bidi/>
-        <w:rPr>
-          <w:rFonts w:asciiTheme="minorBidi" w:hAnsiTheme="minorBidi"/>
-          <w:sz w:val="20"/>
-          <w:szCs w:val="20"/>
-        </w:rPr>
-      </w:pPr>
-      <w:r>
-        <w:rPr>
-          <w:rFonts w:asciiTheme="minorBidi" w:hAnsiTheme="minorBidi"/>
-          <w:sz w:val="20"/>
-          <w:szCs w:val="20"/>
-          <w:rtl/>
-        </w:rPr>
-        <w:t>אוסף יכולות/פעולות נדרשות</w:t>
-      </w:r>
-      <w:r>
-        <w:rPr>
-          <w:rFonts w:asciiTheme="minorBidi" w:hAnsiTheme="minorBidi"/>
-          <w:sz w:val="20"/>
-          <w:szCs w:val="20"/>
-        </w:rPr>
-        <w:t xml:space="preserve">: </w:t>
-      </w:r>
-    </w:p>
-    <w:p>
-      <w:pPr>
-        <w:numPr>
-          <w:ilvl w:val="2"/>
-          <w:numId w:val="1"/>
-        </w:numPr>
-        <w:bidi/>
-        <w:rPr>
-          <w:rFonts w:asciiTheme="minorBidi" w:hAnsiTheme="minorBidi"/>
-          <w:sz w:val="20"/>
-          <w:szCs w:val="20"/>
-        </w:rPr>
-      </w:pPr>
-      <w:r>
-        <w:rPr>
-          <w:rFonts w:asciiTheme="minorBidi" w:hAnsiTheme="minorBidi"/>
-          <w:sz w:val="20"/>
-          <w:szCs w:val="20"/>
-          <w:rtl/>
-        </w:rPr>
-        <w:t>קבלת נתוני אודיו מהלקוח</w:t>
-      </w:r>
-    </w:p>
-    <w:p>
-      <w:pPr>
-        <w:numPr>
-          <w:ilvl w:val="2"/>
-          <w:numId w:val="1"/>
-        </w:numPr>
-        <w:bidi/>
-        <w:rPr>
-          <w:rFonts w:asciiTheme="minorBidi" w:hAnsiTheme="minorBidi"/>
-          <w:sz w:val="20"/>
-          <w:szCs w:val="20"/>
-        </w:rPr>
-      </w:pPr>
-      <w:r>
-        <w:rPr>
-          <w:rFonts w:asciiTheme="minorBidi" w:hAnsiTheme="minorBidi"/>
-          <w:sz w:val="20"/>
-          <w:szCs w:val="20"/>
-          <w:rtl/>
-        </w:rPr>
-        <w:t>בדיקת תקינות הנתונים</w:t>
-      </w:r>
-    </w:p>
-    <w:p>
-      <w:pPr>
-        <w:numPr>
-          <w:ilvl w:val="1"/>
-          <w:numId w:val="1"/>
-        </w:numPr>
-        <w:bidi/>
-        <w:rPr>
-          <w:rFonts w:asciiTheme="minorBidi" w:hAnsiTheme="minorBidi"/>
-          <w:sz w:val="20"/>
-          <w:szCs w:val="20"/>
-        </w:rPr>
-      </w:pPr>
-      <w:r>
-        <w:rPr>
-          <w:rFonts w:asciiTheme="minorBidi" w:hAnsiTheme="minorBidi"/>
-          <w:sz w:val="20"/>
-          <w:szCs w:val="20"/>
-          <w:rtl/>
-        </w:rPr>
-        <w:t>אובייקטים נחוצים: מנגנון קבלה, מנגנון עיבוד אודיו</w:t>
-      </w:r>
-    </w:p>
-    <w:p>
-      <w:pPr>
-        <w:numPr>
-          <w:ilvl w:val="0"/>
-          <w:numId w:val="1"/>
-        </w:numPr>
-        <w:bidi/>
-        <w:rPr>
-          <w:rFonts w:asciiTheme="minorBidi" w:hAnsiTheme="minorBidi"/>
-          <w:sz w:val="20"/>
-          <w:szCs w:val="20"/>
+          <w:sz w:val="24"/>
+          <w:szCs w:val="24"/>
+          <w:u w:val="single"/>
         </w:rPr>
       </w:pPr>
       <w:r>
@@ -458,187 +868,26 @@
           <w:rFonts w:asciiTheme="minorBidi" w:hAnsiTheme="minorBidi"/>
           <w:b/>
           <w:bCs/>
-          <w:sz w:val="20"/>
-          <w:szCs w:val="20"/>
-          <w:rtl/>
-        </w:rPr>
-        <w:t>תמלול טקסט מתוך אודיו</w:t>
-      </w:r>
-      <w:r>
-        <w:rPr>
-          <w:rFonts w:asciiTheme="minorBidi" w:hAnsiTheme="minorBidi"/>
-          <w:sz w:val="20"/>
-          <w:szCs w:val="20"/>
-          <w:rtl/>
-        </w:rPr>
-        <w:t xml:space="preserve"> </w:t>
-      </w:r>
-    </w:p>
-    <w:p>
-      <w:pPr>
-        <w:numPr>
-          <w:ilvl w:val="1"/>
-          <w:numId w:val="1"/>
-        </w:numPr>
-        <w:bidi/>
-        <w:rPr>
-          <w:rFonts w:asciiTheme="minorBidi" w:hAnsiTheme="minorBidi"/>
-          <w:sz w:val="20"/>
-          <w:szCs w:val="20"/>
-        </w:rPr>
-      </w:pPr>
-      <w:r>
-        <w:rPr>
-          <w:rFonts w:asciiTheme="minorBidi" w:hAnsiTheme="minorBidi"/>
-          <w:sz w:val="20"/>
-          <w:szCs w:val="20"/>
-          <w:rtl/>
-        </w:rPr>
-        <w:t>מהות: המרת דיבור לתמלול טקסטואלי בזמן אמת</w:t>
-      </w:r>
-      <w:r>
-        <w:rPr>
-          <w:rFonts w:asciiTheme="minorBidi" w:hAnsiTheme="minorBidi"/>
-          <w:sz w:val="20"/>
-          <w:szCs w:val="20"/>
-        </w:rPr>
-        <w:t>.</w:t>
-      </w:r>
-    </w:p>
-    <w:p>
-      <w:pPr>
-        <w:numPr>
-          <w:ilvl w:val="1"/>
-          <w:numId w:val="1"/>
-        </w:numPr>
-        <w:bidi/>
-        <w:rPr>
-          <w:rFonts w:asciiTheme="minorBidi" w:hAnsiTheme="minorBidi"/>
-          <w:sz w:val="20"/>
-          <w:szCs w:val="20"/>
-        </w:rPr>
-      </w:pPr>
-      <w:r>
-        <w:rPr>
-          <w:rFonts w:asciiTheme="minorBidi" w:hAnsiTheme="minorBidi"/>
-          <w:sz w:val="20"/>
-          <w:szCs w:val="20"/>
-          <w:rtl/>
-        </w:rPr>
-        <w:t>אוסף יכולות/פעולות נדרשות</w:t>
-      </w:r>
-      <w:r>
-        <w:rPr>
-          <w:rFonts w:asciiTheme="minorBidi" w:hAnsiTheme="minorBidi"/>
-          <w:sz w:val="20"/>
-          <w:szCs w:val="20"/>
-        </w:rPr>
-        <w:t xml:space="preserve">: </w:t>
-      </w:r>
-    </w:p>
-    <w:p>
-      <w:pPr>
-        <w:numPr>
-          <w:ilvl w:val="2"/>
-          <w:numId w:val="1"/>
-        </w:numPr>
-        <w:bidi/>
-        <w:rPr>
-          <w:rFonts w:asciiTheme="minorBidi" w:hAnsiTheme="minorBidi"/>
-          <w:sz w:val="20"/>
-          <w:szCs w:val="20"/>
-        </w:rPr>
-      </w:pPr>
-      <w:r>
-        <w:rPr>
-          <w:rFonts w:asciiTheme="minorBidi" w:hAnsiTheme="minorBidi"/>
-          <w:sz w:val="20"/>
-          <w:szCs w:val="20"/>
-          <w:rtl/>
-        </w:rPr>
-        <w:t>זיהוי דיבור</w:t>
-      </w:r>
-    </w:p>
-    <w:p>
-      <w:pPr>
-        <w:numPr>
-          <w:ilvl w:val="2"/>
-          <w:numId w:val="1"/>
-        </w:numPr>
-        <w:bidi/>
-        <w:rPr>
-          <w:rFonts w:asciiTheme="minorBidi" w:hAnsiTheme="minorBidi"/>
-          <w:sz w:val="20"/>
-          <w:szCs w:val="20"/>
-        </w:rPr>
-      </w:pPr>
-      <w:r>
-        <w:rPr>
-          <w:rFonts w:asciiTheme="minorBidi" w:hAnsiTheme="minorBidi"/>
-          <w:sz w:val="20"/>
-          <w:szCs w:val="20"/>
-          <w:rtl/>
-        </w:rPr>
-        <w:t>המרת דיבור לטקסט</w:t>
-      </w:r>
-    </w:p>
-    <w:p>
-      <w:pPr>
-        <w:numPr>
-          <w:ilvl w:val="2"/>
-          <w:numId w:val="1"/>
-        </w:numPr>
-        <w:bidi/>
-        <w:rPr>
-          <w:rFonts w:asciiTheme="minorBidi" w:hAnsiTheme="minorBidi"/>
-          <w:sz w:val="20"/>
-          <w:szCs w:val="20"/>
-        </w:rPr>
-      </w:pPr>
-      <w:r>
-        <w:rPr>
-          <w:rFonts w:asciiTheme="minorBidi" w:hAnsiTheme="minorBidi"/>
-          <w:sz w:val="20"/>
-          <w:szCs w:val="20"/>
-          <w:rtl/>
-        </w:rPr>
-        <w:t>עיבוד תוצאות תמלול</w:t>
-      </w:r>
-    </w:p>
-    <w:p>
-      <w:pPr>
-        <w:numPr>
-          <w:ilvl w:val="1"/>
-          <w:numId w:val="1"/>
-        </w:numPr>
-        <w:bidi/>
-        <w:rPr>
-          <w:rFonts w:asciiTheme="minorBidi" w:hAnsiTheme="minorBidi"/>
-          <w:sz w:val="20"/>
-          <w:szCs w:val="20"/>
-        </w:rPr>
-      </w:pPr>
-      <w:r>
-        <w:rPr>
-          <w:rFonts w:asciiTheme="minorBidi" w:hAnsiTheme="minorBidi"/>
-          <w:sz w:val="20"/>
-          <w:szCs w:val="20"/>
-          <w:rtl/>
-        </w:rPr>
-        <w:t>אובייקטים נחוצים: מנוע זיהוי דיבור, מנגנון עיבוד טקסט</w:t>
+          <w:sz w:val="24"/>
+          <w:szCs w:val="24"/>
+          <w:u w:val="single"/>
+          <w:rtl/>
+        </w:rPr>
+        <w:lastRenderedPageBreak/>
+        <w:t>יכולות בצד לקוח משדר</w:t>
       </w:r>
     </w:p>
     <w:p>
       <w:pPr>
         <w:numPr>
           <w:ilvl w:val="0"/>
-          <w:numId w:val="1"/>
-        </w:numPr>
-        <w:bidi/>
-        <w:rPr>
-          <w:rFonts w:asciiTheme="minorBidi" w:hAnsiTheme="minorBidi"/>
-          <w:sz w:val="20"/>
-          <w:szCs w:val="20"/>
+          <w:numId w:val="2"/>
+        </w:numPr>
+        <w:bidi/>
+        <w:rPr>
+          <w:rFonts w:asciiTheme="minorBidi" w:hAnsiTheme="minorBidi"/>
+          <w:sz w:val="24"/>
+          <w:szCs w:val="24"/>
         </w:rPr>
       </w:pPr>
       <w:r>
@@ -646,17 +895,17 @@
           <w:rFonts w:asciiTheme="minorBidi" w:hAnsiTheme="minorBidi"/>
           <w:b/>
           <w:bCs/>
-          <w:sz w:val="20"/>
-          <w:szCs w:val="20"/>
-          <w:rtl/>
-        </w:rPr>
-        <w:t>אבטחת מידע</w:t>
-      </w:r>
-      <w:r>
-        <w:rPr>
-          <w:rFonts w:asciiTheme="minorBidi" w:hAnsiTheme="minorBidi"/>
-          <w:sz w:val="20"/>
-          <w:szCs w:val="20"/>
+          <w:sz w:val="24"/>
+          <w:szCs w:val="24"/>
+          <w:rtl/>
+        </w:rPr>
+        <w:t>שליחת נתוני וידאו ואודיו</w:t>
+      </w:r>
+      <w:r>
+        <w:rPr>
+          <w:rFonts w:asciiTheme="minorBidi" w:hAnsiTheme="minorBidi"/>
+          <w:sz w:val="24"/>
+          <w:szCs w:val="24"/>
           <w:rtl/>
         </w:rPr>
         <w:t xml:space="preserve"> </w:t>
@@ -666,29 +915,29 @@
       <w:pPr>
         <w:numPr>
           <w:ilvl w:val="1"/>
-          <w:numId w:val="1"/>
-        </w:numPr>
-        <w:bidi/>
-        <w:rPr>
-          <w:rFonts w:asciiTheme="minorBidi" w:hAnsiTheme="minorBidi"/>
-          <w:sz w:val="20"/>
-          <w:szCs w:val="20"/>
-        </w:rPr>
-      </w:pPr>
-      <w:r>
-        <w:rPr>
-          <w:rFonts w:asciiTheme="minorBidi" w:hAnsiTheme="minorBidi"/>
-          <w:sz w:val="20"/>
-          <w:szCs w:val="20"/>
-          <w:rtl/>
-        </w:rPr>
-        <w:t>מהות: אבטחת המידע המועבר בין הלקוחות לשרת, כולל הצפנה אסימטרית</w:t>
-      </w:r>
-      <w:r>
-        <w:rPr>
-          <w:rFonts w:asciiTheme="minorBidi" w:hAnsiTheme="minorBidi"/>
-          <w:sz w:val="20"/>
-          <w:szCs w:val="20"/>
+          <w:numId w:val="2"/>
+        </w:numPr>
+        <w:bidi/>
+        <w:rPr>
+          <w:rFonts w:asciiTheme="minorBidi" w:hAnsiTheme="minorBidi"/>
+          <w:sz w:val="24"/>
+          <w:szCs w:val="24"/>
+        </w:rPr>
+      </w:pPr>
+      <w:r>
+        <w:rPr>
+          <w:rFonts w:asciiTheme="minorBidi" w:hAnsiTheme="minorBidi"/>
+          <w:sz w:val="24"/>
+          <w:szCs w:val="24"/>
+          <w:rtl/>
+        </w:rPr>
+        <w:t>מהות: לכידה ושליחה בזמן אמת של נתוני וידאו ואודיו מהמצלמה והמיקרופון לשרת</w:t>
+      </w:r>
+      <w:r>
+        <w:rPr>
+          <w:rFonts w:asciiTheme="minorBidi" w:hAnsiTheme="minorBidi"/>
+          <w:sz w:val="24"/>
+          <w:szCs w:val="24"/>
         </w:rPr>
         <w:t>.</w:t>
       </w:r>
@@ -697,20 +946,20 @@
       <w:pPr>
         <w:numPr>
           <w:ilvl w:val="1"/>
-          <w:numId w:val="1"/>
-        </w:numPr>
-        <w:bidi/>
-        <w:rPr>
-          <w:rFonts w:asciiTheme="minorBidi" w:hAnsiTheme="minorBidi"/>
-          <w:sz w:val="20"/>
-          <w:szCs w:val="20"/>
-        </w:rPr>
-      </w:pPr>
-      <w:r>
-        <w:rPr>
-          <w:rFonts w:asciiTheme="minorBidi" w:hAnsiTheme="minorBidi"/>
-          <w:sz w:val="20"/>
-          <w:szCs w:val="20"/>
+          <w:numId w:val="2"/>
+        </w:numPr>
+        <w:bidi/>
+        <w:rPr>
+          <w:rFonts w:asciiTheme="minorBidi" w:hAnsiTheme="minorBidi"/>
+          <w:sz w:val="24"/>
+          <w:szCs w:val="24"/>
+        </w:rPr>
+      </w:pPr>
+      <w:r>
+        <w:rPr>
+          <w:rFonts w:asciiTheme="minorBidi" w:hAnsiTheme="minorBidi"/>
+          <w:sz w:val="24"/>
+          <w:szCs w:val="24"/>
           <w:rtl/>
         </w:rPr>
         <w:t>אוסף יכולות/פעולות נדרשות</w:t>
@@ -718,8 +967,8 @@
       <w:r>
         <w:rPr>
           <w:rFonts w:asciiTheme="minorBidi" w:hAnsiTheme="minorBidi"/>
-          <w:sz w:val="20"/>
-          <w:szCs w:val="20"/>
+          <w:sz w:val="24"/>
+          <w:szCs w:val="24"/>
         </w:rPr>
         <w:t xml:space="preserve">: </w:t>
       </w:r>
@@ -728,496 +977,135 @@
       <w:pPr>
         <w:numPr>
           <w:ilvl w:val="2"/>
-          <w:numId w:val="1"/>
-        </w:numPr>
-        <w:bidi/>
-        <w:rPr>
-          <w:rFonts w:asciiTheme="minorBidi" w:hAnsiTheme="minorBidi"/>
-          <w:sz w:val="20"/>
-          <w:szCs w:val="20"/>
-        </w:rPr>
-      </w:pPr>
-      <w:r>
-        <w:rPr>
-          <w:rFonts w:asciiTheme="minorBidi" w:hAnsiTheme="minorBidi"/>
-          <w:sz w:val="20"/>
-          <w:szCs w:val="20"/>
-          <w:rtl/>
-        </w:rPr>
-        <w:t>ניהול מפתחות הצפנה</w:t>
+          <w:numId w:val="2"/>
+        </w:numPr>
+        <w:bidi/>
+        <w:rPr>
+          <w:rFonts w:asciiTheme="minorBidi" w:hAnsiTheme="minorBidi"/>
+          <w:sz w:val="24"/>
+          <w:szCs w:val="24"/>
+        </w:rPr>
+      </w:pPr>
+      <w:r>
+        <w:rPr>
+          <w:rFonts w:asciiTheme="minorBidi" w:hAnsiTheme="minorBidi"/>
+          <w:sz w:val="24"/>
+          <w:szCs w:val="24"/>
+          <w:rtl/>
+        </w:rPr>
+        <w:t>גישה למצלמה ולמיקרופון</w:t>
+      </w:r>
+    </w:p>
+    <w:p>
+      <w:pPr>
+        <w:numPr>
+          <w:ilvl w:val="2"/>
+          <w:numId w:val="2"/>
+        </w:numPr>
+        <w:bidi/>
+        <w:rPr>
+          <w:rFonts w:asciiTheme="minorBidi" w:hAnsiTheme="minorBidi"/>
+          <w:sz w:val="24"/>
+          <w:szCs w:val="24"/>
+        </w:rPr>
+      </w:pPr>
+      <w:r>
+        <w:rPr>
+          <w:rFonts w:asciiTheme="minorBidi" w:hAnsiTheme="minorBidi"/>
+          <w:sz w:val="24"/>
+          <w:szCs w:val="24"/>
+          <w:rtl/>
+        </w:rPr>
+        <w:t>לכידת נתוני וידאו ואודיו</w:t>
+      </w:r>
+    </w:p>
+    <w:p>
+      <w:pPr>
+        <w:numPr>
+          <w:ilvl w:val="2"/>
+          <w:numId w:val="2"/>
+        </w:numPr>
+        <w:bidi/>
+        <w:rPr>
+          <w:rFonts w:asciiTheme="minorBidi" w:hAnsiTheme="minorBidi"/>
+          <w:sz w:val="24"/>
+          <w:szCs w:val="24"/>
+        </w:rPr>
+      </w:pPr>
+      <w:r>
+        <w:rPr>
+          <w:rFonts w:asciiTheme="minorBidi" w:hAnsiTheme="minorBidi"/>
+          <w:sz w:val="24"/>
+          <w:szCs w:val="24"/>
+          <w:rtl/>
+        </w:rPr>
+        <w:t>שליחה לשרת</w:t>
       </w:r>
     </w:p>
     <w:p>
       <w:pPr>
         <w:numPr>
           <w:ilvl w:val="1"/>
-          <w:numId w:val="1"/>
-        </w:numPr>
-        <w:bidi/>
-        <w:rPr>
-          <w:rFonts w:asciiTheme="minorBidi" w:hAnsiTheme="minorBidi"/>
-          <w:sz w:val="20"/>
-          <w:szCs w:val="20"/>
-        </w:rPr>
-      </w:pPr>
-      <w:r>
-        <w:rPr>
-          <w:rFonts w:asciiTheme="minorBidi" w:hAnsiTheme="minorBidi"/>
-          <w:sz w:val="20"/>
-          <w:szCs w:val="20"/>
-          <w:rtl/>
-        </w:rPr>
-        <w:t>אובייקטים נחוצים: מנגנון ניהול מפתחות</w:t>
-      </w:r>
-      <w:r>
-        <w:rPr>
-          <w:rFonts w:asciiTheme="minorBidi" w:hAnsiTheme="minorBidi"/>
-          <w:sz w:val="20"/>
-          <w:szCs w:val="20"/>
-          <w:rtl/>
-        </w:rPr>
-        <w:br/>
-      </w:r>
-    </w:p>
-    <w:p>
-      <w:pPr>
-        <w:rPr>
-          <w:rFonts w:asciiTheme="minorBidi" w:hAnsiTheme="minorBidi"/>
-          <w:sz w:val="20"/>
-          <w:szCs w:val="20"/>
-        </w:rPr>
-      </w:pPr>
-      <w:r>
-        <w:rPr>
-          <w:rFonts w:asciiTheme="minorBidi" w:hAnsiTheme="minorBidi"/>
-          <w:sz w:val="20"/>
-          <w:szCs w:val="20"/>
-        </w:rPr>
-        <w:br w:type="page"/>
-      </w:r>
-    </w:p>
-    <w:p>
-      <w:pPr>
-        <w:numPr>
-          <w:ilvl w:val="0"/>
-          <w:numId w:val="1"/>
-        </w:numPr>
-        <w:bidi/>
-        <w:rPr>
-          <w:rFonts w:asciiTheme="minorBidi" w:hAnsiTheme="minorBidi"/>
-          <w:sz w:val="20"/>
-          <w:szCs w:val="20"/>
-        </w:rPr>
-      </w:pPr>
-      <w:r>
+          <w:numId w:val="2"/>
+        </w:numPr>
+        <w:bidi/>
+        <w:rPr>
+          <w:rFonts w:asciiTheme="minorBidi" w:hAnsiTheme="minorBidi"/>
+          <w:sz w:val="24"/>
+          <w:szCs w:val="24"/>
+        </w:rPr>
+      </w:pPr>
+      <w:r>
+        <w:rPr>
+          <w:rFonts w:asciiTheme="minorBidi" w:hAnsiTheme="minorBidi"/>
+          <w:sz w:val="24"/>
+          <w:szCs w:val="24"/>
+          <w:rtl/>
+        </w:rPr>
+        <w:t xml:space="preserve">אובייקטים נחוצים: </w:t>
+      </w:r>
+      <w:r>
+        <w:rPr>
+          <w:rFonts w:asciiTheme="minorBidi" w:hAnsiTheme="minorBidi" w:hint="cs"/>
+          <w:sz w:val="24"/>
+          <w:szCs w:val="24"/>
+          <w:rtl/>
+        </w:rPr>
+        <w:t>ניהול קליטת וידאו, ניהול קליטת אודיו, פרוטוקול, מנהל תקשורת</w:t>
+      </w:r>
+    </w:p>
+    <w:p>
+      <w:pPr>
+        <w:bidi/>
         <w:rPr>
           <w:rFonts w:asciiTheme="minorBidi" w:hAnsiTheme="minorBidi"/>
           <w:b/>
           <w:bCs/>
-          <w:sz w:val="20"/>
-          <w:szCs w:val="20"/>
-          <w:rtl/>
-        </w:rPr>
-        <w:lastRenderedPageBreak/>
-        <w:t>ניהול מאגר מידע עם משתמשים מרובים</w:t>
-      </w:r>
-      <w:r>
-        <w:rPr>
-          <w:rFonts w:asciiTheme="minorBidi" w:hAnsiTheme="minorBidi"/>
-          <w:sz w:val="20"/>
-          <w:szCs w:val="20"/>
-          <w:rtl/>
-        </w:rPr>
-        <w:t xml:space="preserve"> </w:t>
-      </w:r>
-    </w:p>
-    <w:p>
-      <w:pPr>
-        <w:numPr>
-          <w:ilvl w:val="1"/>
-          <w:numId w:val="1"/>
-        </w:numPr>
-        <w:bidi/>
-        <w:rPr>
-          <w:rFonts w:asciiTheme="minorBidi" w:hAnsiTheme="minorBidi"/>
-          <w:sz w:val="20"/>
-          <w:szCs w:val="20"/>
-        </w:rPr>
-      </w:pPr>
-      <w:r>
-        <w:rPr>
-          <w:rFonts w:asciiTheme="minorBidi" w:hAnsiTheme="minorBidi"/>
-          <w:sz w:val="20"/>
-          <w:szCs w:val="20"/>
-          <w:rtl/>
-        </w:rPr>
-        <w:t>מהות: ניהול מאגר מידע הכולל פרטי משתמשים</w:t>
-      </w:r>
-      <w:r>
-        <w:rPr>
-          <w:rFonts w:asciiTheme="minorBidi" w:hAnsiTheme="minorBidi" w:hint="cs"/>
-          <w:sz w:val="20"/>
-          <w:szCs w:val="20"/>
-          <w:rtl/>
-        </w:rPr>
-        <w:t>.</w:t>
-      </w:r>
-    </w:p>
-    <w:p>
-      <w:pPr>
-        <w:numPr>
-          <w:ilvl w:val="1"/>
-          <w:numId w:val="1"/>
-        </w:numPr>
-        <w:bidi/>
-        <w:rPr>
-          <w:rFonts w:asciiTheme="minorBidi" w:hAnsiTheme="minorBidi"/>
-          <w:sz w:val="20"/>
-          <w:szCs w:val="20"/>
-        </w:rPr>
-      </w:pPr>
-      <w:r>
-        <w:rPr>
-          <w:rFonts w:asciiTheme="minorBidi" w:hAnsiTheme="minorBidi"/>
-          <w:sz w:val="20"/>
-          <w:szCs w:val="20"/>
-          <w:rtl/>
-        </w:rPr>
-        <w:t>אוסף יכולות/פעולות נדר</w:t>
-      </w:r>
-      <w:r>
-        <w:rPr>
-          <w:rFonts w:asciiTheme="minorBidi" w:hAnsiTheme="minorBidi" w:hint="cs"/>
-          <w:sz w:val="20"/>
-          <w:szCs w:val="20"/>
-          <w:rtl/>
-        </w:rPr>
-        <w:t>שות:</w:t>
-      </w:r>
-      <w:r>
-        <w:rPr>
-          <w:rFonts w:asciiTheme="minorBidi" w:hAnsiTheme="minorBidi"/>
-          <w:sz w:val="20"/>
-          <w:szCs w:val="20"/>
-        </w:rPr>
-        <w:t xml:space="preserve"> </w:t>
-      </w:r>
-    </w:p>
-    <w:p>
-      <w:pPr>
-        <w:numPr>
-          <w:ilvl w:val="2"/>
-          <w:numId w:val="1"/>
-        </w:numPr>
-        <w:bidi/>
-        <w:rPr>
-          <w:rFonts w:asciiTheme="minorBidi" w:hAnsiTheme="minorBidi"/>
-          <w:sz w:val="20"/>
-          <w:szCs w:val="20"/>
-        </w:rPr>
-      </w:pPr>
-      <w:r>
-        <w:rPr>
-          <w:rFonts w:asciiTheme="minorBidi" w:hAnsiTheme="minorBidi"/>
-          <w:sz w:val="20"/>
-          <w:szCs w:val="20"/>
-          <w:rtl/>
-        </w:rPr>
-        <w:t>גישה למסד נתונים</w:t>
-      </w:r>
-    </w:p>
-    <w:p>
-      <w:pPr>
-        <w:numPr>
-          <w:ilvl w:val="2"/>
-          <w:numId w:val="1"/>
-        </w:numPr>
-        <w:bidi/>
-        <w:rPr>
-          <w:rFonts w:asciiTheme="minorBidi" w:hAnsiTheme="minorBidi"/>
-          <w:sz w:val="20"/>
-          <w:szCs w:val="20"/>
-        </w:rPr>
-      </w:pPr>
-      <w:r>
-        <w:rPr>
-          <w:rFonts w:asciiTheme="minorBidi" w:hAnsiTheme="minorBidi"/>
-          <w:sz w:val="20"/>
-          <w:szCs w:val="20"/>
-          <w:rtl/>
-        </w:rPr>
-        <w:t>ניהול משתמשים (הוספה, מחיקה, עדכון)</w:t>
-      </w:r>
-    </w:p>
-    <w:p>
-      <w:pPr>
-        <w:numPr>
-          <w:ilvl w:val="1"/>
-          <w:numId w:val="1"/>
-        </w:numPr>
-        <w:bidi/>
-        <w:rPr>
-          <w:rFonts w:asciiTheme="minorBidi" w:hAnsiTheme="minorBidi"/>
-          <w:sz w:val="20"/>
-          <w:szCs w:val="20"/>
-        </w:rPr>
-      </w:pPr>
-      <w:r>
-        <w:rPr>
-          <w:rFonts w:asciiTheme="minorBidi" w:hAnsiTheme="minorBidi"/>
-          <w:sz w:val="20"/>
-          <w:szCs w:val="20"/>
-          <w:rtl/>
-        </w:rPr>
-        <w:t>אובייקטים נחוצים: מסד נתונים</w:t>
-      </w:r>
-      <w:r>
-        <w:rPr>
-          <w:rFonts w:asciiTheme="minorBidi" w:hAnsiTheme="minorBidi"/>
-          <w:sz w:val="20"/>
-          <w:szCs w:val="20"/>
-          <w:rtl/>
-        </w:rPr>
-        <w:br/>
-      </w:r>
-    </w:p>
-    <w:p>
-      <w:pPr>
-        <w:bidi/>
-        <w:rPr>
-          <w:rFonts w:asciiTheme="minorBidi" w:hAnsiTheme="minorBidi"/>
-          <w:sz w:val="20"/>
-          <w:szCs w:val="20"/>
-          <w:u w:val="single"/>
-        </w:rPr>
-      </w:pPr>
-      <w:r>
-        <w:rPr>
-          <w:rFonts w:asciiTheme="minorBidi" w:hAnsiTheme="minorBidi"/>
-          <w:sz w:val="20"/>
-          <w:szCs w:val="20"/>
-          <w:u w:val="single"/>
-          <w:rtl/>
-        </w:rPr>
-        <w:t>יכולות בצד לקוח משדר</w:t>
-      </w:r>
-    </w:p>
-    <w:p>
-      <w:pPr>
-        <w:numPr>
-          <w:ilvl w:val="0"/>
-          <w:numId w:val="2"/>
-        </w:numPr>
-        <w:bidi/>
-        <w:rPr>
-          <w:rFonts w:asciiTheme="minorBidi" w:hAnsiTheme="minorBidi"/>
-          <w:sz w:val="20"/>
-          <w:szCs w:val="20"/>
-        </w:rPr>
-      </w:pPr>
-      <w:r>
+          <w:sz w:val="24"/>
+          <w:szCs w:val="24"/>
+          <w:rtl/>
+        </w:rPr>
+      </w:pPr>
+    </w:p>
+    <w:p>
+      <w:pPr>
+        <w:bidi/>
         <w:rPr>
           <w:rFonts w:asciiTheme="minorBidi" w:hAnsiTheme="minorBidi"/>
           <w:b/>
           <w:bCs/>
-          <w:sz w:val="20"/>
-          <w:szCs w:val="20"/>
-          <w:rtl/>
-        </w:rPr>
-        <w:t>שליחת נתוני וידאו ואודיו</w:t>
-      </w:r>
-      <w:r>
-        <w:rPr>
-          <w:rFonts w:asciiTheme="minorBidi" w:hAnsiTheme="minorBidi"/>
-          <w:sz w:val="20"/>
-          <w:szCs w:val="20"/>
-          <w:rtl/>
-        </w:rPr>
-        <w:t xml:space="preserve"> </w:t>
-      </w:r>
-    </w:p>
-    <w:p>
-      <w:pPr>
-        <w:numPr>
-          <w:ilvl w:val="1"/>
-          <w:numId w:val="2"/>
-        </w:numPr>
-        <w:bidi/>
-        <w:rPr>
-          <w:rFonts w:asciiTheme="minorBidi" w:hAnsiTheme="minorBidi"/>
-          <w:sz w:val="20"/>
-          <w:szCs w:val="20"/>
-        </w:rPr>
-      </w:pPr>
-      <w:r>
-        <w:rPr>
-          <w:rFonts w:asciiTheme="minorBidi" w:hAnsiTheme="minorBidi"/>
-          <w:sz w:val="20"/>
-          <w:szCs w:val="20"/>
-          <w:rtl/>
-        </w:rPr>
-        <w:t>מהות: לכידה ושליחה בזמן אמת של נתוני וידאו ואודיו מהמצלמה והמיקרופון לשרת</w:t>
-      </w:r>
-      <w:r>
-        <w:rPr>
-          <w:rFonts w:asciiTheme="minorBidi" w:hAnsiTheme="minorBidi"/>
-          <w:sz w:val="20"/>
-          <w:szCs w:val="20"/>
-        </w:rPr>
-        <w:t>.</w:t>
-      </w:r>
-    </w:p>
-    <w:p>
-      <w:pPr>
-        <w:numPr>
-          <w:ilvl w:val="1"/>
-          <w:numId w:val="2"/>
-        </w:numPr>
-        <w:bidi/>
-        <w:rPr>
-          <w:rFonts w:asciiTheme="minorBidi" w:hAnsiTheme="minorBidi"/>
-          <w:sz w:val="20"/>
-          <w:szCs w:val="20"/>
-        </w:rPr>
-      </w:pPr>
-      <w:r>
-        <w:rPr>
-          <w:rFonts w:asciiTheme="minorBidi" w:hAnsiTheme="minorBidi"/>
-          <w:sz w:val="20"/>
-          <w:szCs w:val="20"/>
-          <w:rtl/>
-        </w:rPr>
-        <w:t>אוסף יכולות/פעולות נדרשות</w:t>
-      </w:r>
-      <w:r>
-        <w:rPr>
-          <w:rFonts w:asciiTheme="minorBidi" w:hAnsiTheme="minorBidi"/>
-          <w:sz w:val="20"/>
-          <w:szCs w:val="20"/>
-        </w:rPr>
-        <w:t xml:space="preserve">: </w:t>
-      </w:r>
-    </w:p>
-    <w:p>
-      <w:pPr>
-        <w:numPr>
-          <w:ilvl w:val="2"/>
-          <w:numId w:val="2"/>
-        </w:numPr>
-        <w:bidi/>
-        <w:rPr>
-          <w:rFonts w:asciiTheme="minorBidi" w:hAnsiTheme="minorBidi"/>
-          <w:sz w:val="20"/>
-          <w:szCs w:val="20"/>
-        </w:rPr>
-      </w:pPr>
-      <w:r>
-        <w:rPr>
-          <w:rFonts w:asciiTheme="minorBidi" w:hAnsiTheme="minorBidi"/>
-          <w:sz w:val="20"/>
-          <w:szCs w:val="20"/>
-          <w:rtl/>
-        </w:rPr>
-        <w:t>גישה למצלמה ולמיקרופון</w:t>
-      </w:r>
-    </w:p>
-    <w:p>
-      <w:pPr>
-        <w:numPr>
-          <w:ilvl w:val="2"/>
-          <w:numId w:val="2"/>
-        </w:numPr>
-        <w:bidi/>
-        <w:rPr>
-          <w:rFonts w:asciiTheme="minorBidi" w:hAnsiTheme="minorBidi"/>
-          <w:sz w:val="20"/>
-          <w:szCs w:val="20"/>
-        </w:rPr>
-      </w:pPr>
-      <w:r>
-        <w:rPr>
-          <w:rFonts w:asciiTheme="minorBidi" w:hAnsiTheme="minorBidi"/>
-          <w:sz w:val="20"/>
-          <w:szCs w:val="20"/>
-          <w:rtl/>
-        </w:rPr>
-        <w:t>לכידת נתוני וידאו ואודיו</w:t>
-      </w:r>
-    </w:p>
-    <w:p>
-      <w:pPr>
-        <w:numPr>
-          <w:ilvl w:val="2"/>
-          <w:numId w:val="2"/>
-        </w:numPr>
-        <w:bidi/>
-        <w:rPr>
-          <w:rFonts w:asciiTheme="minorBidi" w:hAnsiTheme="minorBidi"/>
-          <w:sz w:val="20"/>
-          <w:szCs w:val="20"/>
-        </w:rPr>
-      </w:pPr>
-      <w:r>
-        <w:rPr>
-          <w:rFonts w:asciiTheme="minorBidi" w:hAnsiTheme="minorBidi"/>
-          <w:sz w:val="20"/>
-          <w:szCs w:val="20"/>
-          <w:rtl/>
-        </w:rPr>
-        <w:t>שליחה לשרת</w:t>
-      </w:r>
-    </w:p>
-    <w:p>
-      <w:pPr>
-        <w:numPr>
-          <w:ilvl w:val="1"/>
-          <w:numId w:val="2"/>
-        </w:numPr>
-        <w:bidi/>
-        <w:rPr>
-          <w:rFonts w:asciiTheme="minorBidi" w:hAnsiTheme="minorBidi"/>
-          <w:sz w:val="20"/>
-          <w:szCs w:val="20"/>
-        </w:rPr>
-      </w:pPr>
-      <w:r>
-        <w:rPr>
-          <w:rFonts w:asciiTheme="minorBidi" w:hAnsiTheme="minorBidi"/>
-          <w:sz w:val="20"/>
-          <w:szCs w:val="20"/>
-          <w:rtl/>
-        </w:rPr>
-        <w:t>אובייקטים נחוצים: מנגנון לכידה, מנגנון שליחה</w:t>
-      </w:r>
-    </w:p>
-    <w:p>
-      <w:pPr>
-        <w:bidi/>
+          <w:sz w:val="24"/>
+          <w:szCs w:val="24"/>
+          <w:u w:val="single"/>
+        </w:rPr>
+      </w:pPr>
+      <w:r>
         <w:rPr>
           <w:rFonts w:asciiTheme="minorBidi" w:hAnsiTheme="minorBidi"/>
           <w:b/>
           <w:bCs/>
-          <w:sz w:val="20"/>
-          <w:szCs w:val="20"/>
-          <w:rtl/>
-        </w:rPr>
-      </w:pPr>
-    </w:p>
-    <w:p>
-      <w:pPr>
-        <w:bidi/>
-        <w:rPr>
-          <w:rFonts w:asciiTheme="minorBidi" w:hAnsiTheme="minorBidi"/>
-          <w:sz w:val="20"/>
-          <w:szCs w:val="20"/>
-          <w:u w:val="single"/>
-        </w:rPr>
-      </w:pPr>
-      <w:r>
-        <w:rPr>
-          <w:rFonts w:asciiTheme="minorBidi" w:hAnsiTheme="minorBidi"/>
-          <w:sz w:val="20"/>
-          <w:szCs w:val="20"/>
+          <w:sz w:val="24"/>
+          <w:szCs w:val="24"/>
           <w:u w:val="single"/>
           <w:rtl/>
         </w:rPr>
@@ -1233,8 +1121,8 @@
         <w:bidi/>
         <w:rPr>
           <w:rFonts w:asciiTheme="minorBidi" w:hAnsiTheme="minorBidi"/>
-          <w:sz w:val="20"/>
-          <w:szCs w:val="20"/>
+          <w:sz w:val="24"/>
+          <w:szCs w:val="24"/>
         </w:rPr>
       </w:pPr>
       <w:r>
@@ -1242,8 +1130,8 @@
           <w:rFonts w:asciiTheme="minorBidi" w:hAnsiTheme="minorBidi"/>
           <w:b/>
           <w:bCs/>
-          <w:sz w:val="20"/>
-          <w:szCs w:val="20"/>
+          <w:sz w:val="24"/>
+          <w:szCs w:val="24"/>
           <w:rtl/>
         </w:rPr>
         <w:t>קבלת תמלול ווידאו</w:t>
@@ -1251,8 +1139,8 @@
       <w:r>
         <w:rPr>
           <w:rFonts w:asciiTheme="minorBidi" w:hAnsiTheme="minorBidi"/>
-          <w:sz w:val="20"/>
-          <w:szCs w:val="20"/>
+          <w:sz w:val="24"/>
+          <w:szCs w:val="24"/>
           <w:rtl/>
         </w:rPr>
         <w:t xml:space="preserve"> </w:t>
@@ -1267,15 +1155,15 @@
         <w:bidi/>
         <w:rPr>
           <w:rFonts w:asciiTheme="minorBidi" w:hAnsiTheme="minorBidi"/>
-          <w:sz w:val="20"/>
-          <w:szCs w:val="20"/>
-        </w:rPr>
-      </w:pPr>
-      <w:r>
-        <w:rPr>
-          <w:rFonts w:asciiTheme="minorBidi" w:hAnsiTheme="minorBidi"/>
-          <w:sz w:val="20"/>
-          <w:szCs w:val="20"/>
+          <w:sz w:val="24"/>
+          <w:szCs w:val="24"/>
+        </w:rPr>
+      </w:pPr>
+      <w:r>
+        <w:rPr>
+          <w:rFonts w:asciiTheme="minorBidi" w:hAnsiTheme="minorBidi"/>
+          <w:sz w:val="24"/>
+          <w:szCs w:val="24"/>
           <w:rtl/>
         </w:rPr>
         <w:t>מהות: קבלה והצגה של תמלול טקסט ווידאו בזמן אמת מהשרת</w:t>
@@ -1283,8 +1171,8 @@
       <w:r>
         <w:rPr>
           <w:rFonts w:asciiTheme="minorBidi" w:hAnsiTheme="minorBidi"/>
-          <w:sz w:val="20"/>
-          <w:szCs w:val="20"/>
+          <w:sz w:val="24"/>
+          <w:szCs w:val="24"/>
         </w:rPr>
         <w:t>.</w:t>
       </w:r>
@@ -1298,15 +1186,15 @@
         <w:bidi/>
         <w:rPr>
           <w:rFonts w:asciiTheme="minorBidi" w:hAnsiTheme="minorBidi"/>
-          <w:sz w:val="20"/>
-          <w:szCs w:val="20"/>
-        </w:rPr>
-      </w:pPr>
-      <w:r>
-        <w:rPr>
-          <w:rFonts w:asciiTheme="minorBidi" w:hAnsiTheme="minorBidi"/>
-          <w:sz w:val="20"/>
-          <w:szCs w:val="20"/>
+          <w:sz w:val="24"/>
+          <w:szCs w:val="24"/>
+        </w:rPr>
+      </w:pPr>
+      <w:r>
+        <w:rPr>
+          <w:rFonts w:asciiTheme="minorBidi" w:hAnsiTheme="minorBidi"/>
+          <w:sz w:val="24"/>
+          <w:szCs w:val="24"/>
           <w:rtl/>
         </w:rPr>
         <w:t>אוסף יכולות/פעולות נדרשות</w:t>
@@ -1314,8 +1202,8 @@
       <w:r>
         <w:rPr>
           <w:rFonts w:asciiTheme="minorBidi" w:hAnsiTheme="minorBidi"/>
-          <w:sz w:val="20"/>
-          <w:szCs w:val="20"/>
+          <w:sz w:val="24"/>
+          <w:szCs w:val="24"/>
         </w:rPr>
         <w:t xml:space="preserve">: </w:t>
       </w:r>
@@ -1329,15 +1217,15 @@
         <w:bidi/>
         <w:rPr>
           <w:rFonts w:asciiTheme="minorBidi" w:hAnsiTheme="minorBidi"/>
-          <w:sz w:val="20"/>
-          <w:szCs w:val="20"/>
-        </w:rPr>
-      </w:pPr>
-      <w:r>
-        <w:rPr>
-          <w:rFonts w:asciiTheme="minorBidi" w:hAnsiTheme="minorBidi"/>
-          <w:sz w:val="20"/>
-          <w:szCs w:val="20"/>
+          <w:sz w:val="24"/>
+          <w:szCs w:val="24"/>
+        </w:rPr>
+      </w:pPr>
+      <w:r>
+        <w:rPr>
+          <w:rFonts w:asciiTheme="minorBidi" w:hAnsiTheme="minorBidi"/>
+          <w:sz w:val="24"/>
+          <w:szCs w:val="24"/>
           <w:rtl/>
         </w:rPr>
         <w:t>קבלה של נתוני תמלול ווידאו מהשרת</w:t>
@@ -1352,15 +1240,15 @@
         <w:bidi/>
         <w:rPr>
           <w:rFonts w:asciiTheme="minorBidi" w:hAnsiTheme="minorBidi"/>
-          <w:sz w:val="20"/>
-          <w:szCs w:val="20"/>
-        </w:rPr>
-      </w:pPr>
-      <w:r>
-        <w:rPr>
-          <w:rFonts w:asciiTheme="minorBidi" w:hAnsiTheme="minorBidi"/>
-          <w:sz w:val="20"/>
-          <w:szCs w:val="20"/>
+          <w:sz w:val="24"/>
+          <w:szCs w:val="24"/>
+        </w:rPr>
+      </w:pPr>
+      <w:r>
+        <w:rPr>
+          <w:rFonts w:asciiTheme="minorBidi" w:hAnsiTheme="minorBidi"/>
+          <w:sz w:val="24"/>
+          <w:szCs w:val="24"/>
           <w:rtl/>
         </w:rPr>
         <w:t>פענוח הנתונים</w:t>
@@ -1375,15 +1263,15 @@
         <w:bidi/>
         <w:rPr>
           <w:rFonts w:asciiTheme="minorBidi" w:hAnsiTheme="minorBidi"/>
-          <w:sz w:val="20"/>
-          <w:szCs w:val="20"/>
-        </w:rPr>
-      </w:pPr>
-      <w:r>
-        <w:rPr>
-          <w:rFonts w:asciiTheme="minorBidi" w:hAnsiTheme="minorBidi"/>
-          <w:sz w:val="20"/>
-          <w:szCs w:val="20"/>
+          <w:sz w:val="24"/>
+          <w:szCs w:val="24"/>
+        </w:rPr>
+      </w:pPr>
+      <w:r>
+        <w:rPr>
+          <w:rFonts w:asciiTheme="minorBidi" w:hAnsiTheme="minorBidi"/>
+          <w:sz w:val="24"/>
+          <w:szCs w:val="24"/>
           <w:rtl/>
         </w:rPr>
         <w:t>אובייקטים נחוצים: מנגנון קבלה, מנגנון פענוח</w:t>
@@ -1398,8 +1286,8 @@
         <w:bidi/>
         <w:rPr>
           <w:rFonts w:asciiTheme="minorBidi" w:hAnsiTheme="minorBidi"/>
-          <w:sz w:val="20"/>
-          <w:szCs w:val="20"/>
+          <w:sz w:val="24"/>
+          <w:szCs w:val="24"/>
         </w:rPr>
       </w:pPr>
       <w:r>
@@ -1407,8 +1295,8 @@
           <w:rFonts w:asciiTheme="minorBidi" w:hAnsiTheme="minorBidi"/>
           <w:b/>
           <w:bCs/>
-          <w:sz w:val="20"/>
-          <w:szCs w:val="20"/>
+          <w:sz w:val="24"/>
+          <w:szCs w:val="24"/>
           <w:rtl/>
         </w:rPr>
         <w:t>הצגת וידאו עם תמלול</w:t>
@@ -1416,8 +1304,8 @@
       <w:r>
         <w:rPr>
           <w:rFonts w:asciiTheme="minorBidi" w:hAnsiTheme="minorBidi"/>
-          <w:sz w:val="20"/>
-          <w:szCs w:val="20"/>
+          <w:sz w:val="24"/>
+          <w:szCs w:val="24"/>
           <w:rtl/>
         </w:rPr>
         <w:t xml:space="preserve"> </w:t>
@@ -1432,15 +1320,15 @@
         <w:bidi/>
         <w:rPr>
           <w:rFonts w:asciiTheme="minorBidi" w:hAnsiTheme="minorBidi"/>
-          <w:sz w:val="20"/>
-          <w:szCs w:val="20"/>
-        </w:rPr>
-      </w:pPr>
-      <w:r>
-        <w:rPr>
-          <w:rFonts w:asciiTheme="minorBidi" w:hAnsiTheme="minorBidi"/>
-          <w:sz w:val="20"/>
-          <w:szCs w:val="20"/>
+          <w:sz w:val="24"/>
+          <w:szCs w:val="24"/>
+        </w:rPr>
+      </w:pPr>
+      <w:r>
+        <w:rPr>
+          <w:rFonts w:asciiTheme="minorBidi" w:hAnsiTheme="minorBidi"/>
+          <w:sz w:val="24"/>
+          <w:szCs w:val="24"/>
           <w:rtl/>
         </w:rPr>
         <w:t>מהות: הצגה סינכרונית של הווידאו והתמלול על המסך</w:t>
@@ -1448,8 +1336,8 @@
       <w:r>
         <w:rPr>
           <w:rFonts w:asciiTheme="minorBidi" w:hAnsiTheme="minorBidi"/>
-          <w:sz w:val="20"/>
-          <w:szCs w:val="20"/>
+          <w:sz w:val="24"/>
+          <w:szCs w:val="24"/>
         </w:rPr>
         <w:t>.</w:t>
       </w:r>
@@ -1463,15 +1351,15 @@
         <w:bidi/>
         <w:rPr>
           <w:rFonts w:asciiTheme="minorBidi" w:hAnsiTheme="minorBidi"/>
-          <w:sz w:val="20"/>
-          <w:szCs w:val="20"/>
-        </w:rPr>
-      </w:pPr>
-      <w:r>
-        <w:rPr>
-          <w:rFonts w:asciiTheme="minorBidi" w:hAnsiTheme="minorBidi"/>
-          <w:sz w:val="20"/>
-          <w:szCs w:val="20"/>
+          <w:sz w:val="24"/>
+          <w:szCs w:val="24"/>
+        </w:rPr>
+      </w:pPr>
+      <w:r>
+        <w:rPr>
+          <w:rFonts w:asciiTheme="minorBidi" w:hAnsiTheme="minorBidi"/>
+          <w:sz w:val="24"/>
+          <w:szCs w:val="24"/>
           <w:rtl/>
         </w:rPr>
         <w:t>אוסף יכולות/פעולות נדרשות</w:t>
@@ -1479,8 +1367,8 @@
       <w:r>
         <w:rPr>
           <w:rFonts w:asciiTheme="minorBidi" w:hAnsiTheme="minorBidi"/>
-          <w:sz w:val="20"/>
-          <w:szCs w:val="20"/>
+          <w:sz w:val="24"/>
+          <w:szCs w:val="24"/>
         </w:rPr>
         <w:t xml:space="preserve">: </w:t>
       </w:r>
@@ -1494,15 +1382,15 @@
         <w:bidi/>
         <w:rPr>
           <w:rFonts w:asciiTheme="minorBidi" w:hAnsiTheme="minorBidi"/>
-          <w:sz w:val="20"/>
-          <w:szCs w:val="20"/>
-        </w:rPr>
-      </w:pPr>
-      <w:r>
-        <w:rPr>
-          <w:rFonts w:asciiTheme="minorBidi" w:hAnsiTheme="minorBidi"/>
-          <w:sz w:val="20"/>
-          <w:szCs w:val="20"/>
+          <w:sz w:val="24"/>
+          <w:szCs w:val="24"/>
+        </w:rPr>
+      </w:pPr>
+      <w:r>
+        <w:rPr>
+          <w:rFonts w:asciiTheme="minorBidi" w:hAnsiTheme="minorBidi"/>
+          <w:sz w:val="24"/>
+          <w:szCs w:val="24"/>
           <w:rtl/>
         </w:rPr>
         <w:t>הצגת וידאו</w:t>
@@ -1517,15 +1405,15 @@
         <w:bidi/>
         <w:rPr>
           <w:rFonts w:asciiTheme="minorBidi" w:hAnsiTheme="minorBidi"/>
-          <w:sz w:val="20"/>
-          <w:szCs w:val="20"/>
-        </w:rPr>
-      </w:pPr>
-      <w:r>
-        <w:rPr>
-          <w:rFonts w:asciiTheme="minorBidi" w:hAnsiTheme="minorBidi"/>
-          <w:sz w:val="20"/>
-          <w:szCs w:val="20"/>
+          <w:sz w:val="24"/>
+          <w:szCs w:val="24"/>
+        </w:rPr>
+      </w:pPr>
+      <w:r>
+        <w:rPr>
+          <w:rFonts w:asciiTheme="minorBidi" w:hAnsiTheme="minorBidi"/>
+          <w:sz w:val="24"/>
+          <w:szCs w:val="24"/>
           <w:rtl/>
         </w:rPr>
         <w:t>הצגת תמלול</w:t>
@@ -1540,15 +1428,15 @@
         <w:bidi/>
         <w:rPr>
           <w:rFonts w:asciiTheme="minorBidi" w:hAnsiTheme="minorBidi"/>
-          <w:sz w:val="20"/>
-          <w:szCs w:val="20"/>
-        </w:rPr>
-      </w:pPr>
-      <w:r>
-        <w:rPr>
-          <w:rFonts w:asciiTheme="minorBidi" w:hAnsiTheme="minorBidi"/>
-          <w:sz w:val="20"/>
-          <w:szCs w:val="20"/>
+          <w:sz w:val="24"/>
+          <w:szCs w:val="24"/>
+        </w:rPr>
+      </w:pPr>
+      <w:r>
+        <w:rPr>
+          <w:rFonts w:asciiTheme="minorBidi" w:hAnsiTheme="minorBidi"/>
+          <w:sz w:val="24"/>
+          <w:szCs w:val="24"/>
           <w:rtl/>
         </w:rPr>
         <w:t>סנכרון בין וידאו לתמלול</w:t>
@@ -1563,37 +1451,18 @@
         <w:bidi/>
         <w:rPr>
           <w:rFonts w:asciiTheme="minorBidi" w:hAnsiTheme="minorBidi"/>
-          <w:sz w:val="20"/>
-          <w:szCs w:val="20"/>
-          <w:rtl/>
-        </w:rPr>
-      </w:pPr>
-      <w:r>
-        <w:rPr>
-          <w:rFonts w:asciiTheme="minorBidi" w:hAnsiTheme="minorBidi"/>
-          <w:sz w:val="20"/>
-          <w:szCs w:val="20"/>
+          <w:sz w:val="24"/>
+          <w:szCs w:val="24"/>
+        </w:rPr>
+      </w:pPr>
+      <w:r>
+        <w:rPr>
+          <w:rFonts w:asciiTheme="minorBidi" w:hAnsiTheme="minorBidi"/>
+          <w:sz w:val="24"/>
+          <w:szCs w:val="24"/>
           <w:rtl/>
         </w:rPr>
         <w:t>אובייקטים נחוצים: מנגנון הצגה, מנגנון סנכרון</w:t>
-      </w:r>
-    </w:p>
-    <w:p>
-      <w:pPr>
-        <w:rPr>
-          <w:rFonts w:asciiTheme="minorBidi" w:hAnsiTheme="minorBidi"/>
-          <w:sz w:val="20"/>
-          <w:szCs w:val="20"/>
-        </w:rPr>
-      </w:pPr>
-      <w:r>
-        <w:rPr>
-          <w:rFonts w:asciiTheme="minorBidi" w:hAnsiTheme="minorBidi"/>
-          <w:sz w:val="20"/>
-          <w:szCs w:val="20"/>
-          <w:rtl/>
-        </w:rPr>
-        <w:br w:type="page"/>
       </w:r>
     </w:p>
     <w:p>
@@ -1605,8 +1474,8 @@
         <w:bidi/>
         <w:rPr>
           <w:rFonts w:asciiTheme="minorBidi" w:hAnsiTheme="minorBidi"/>
-          <w:sz w:val="20"/>
-          <w:szCs w:val="20"/>
+          <w:sz w:val="24"/>
+          <w:szCs w:val="24"/>
         </w:rPr>
       </w:pPr>
       <w:r>
@@ -1614,18 +1483,17 @@
           <w:rFonts w:asciiTheme="minorBidi" w:hAnsiTheme="minorBidi"/>
           <w:b/>
           <w:bCs/>
-          <w:sz w:val="20"/>
-          <w:szCs w:val="20"/>
-          <w:rtl/>
-        </w:rPr>
-        <w:lastRenderedPageBreak/>
+          <w:sz w:val="24"/>
+          <w:szCs w:val="24"/>
+          <w:rtl/>
+        </w:rPr>
         <w:t>עיבוד תמונה</w:t>
       </w:r>
       <w:r>
         <w:rPr>
           <w:rFonts w:asciiTheme="minorBidi" w:hAnsiTheme="minorBidi"/>
-          <w:sz w:val="20"/>
-          <w:szCs w:val="20"/>
+          <w:sz w:val="24"/>
+          <w:szCs w:val="24"/>
           <w:rtl/>
         </w:rPr>
         <w:t xml:space="preserve"> </w:t>
@@ -1640,15 +1508,15 @@
         <w:bidi/>
         <w:rPr>
           <w:rFonts w:asciiTheme="minorBidi" w:hAnsiTheme="minorBidi"/>
-          <w:sz w:val="20"/>
-          <w:szCs w:val="20"/>
-        </w:rPr>
-      </w:pPr>
-      <w:r>
-        <w:rPr>
-          <w:rFonts w:asciiTheme="minorBidi" w:hAnsiTheme="minorBidi"/>
-          <w:sz w:val="20"/>
-          <w:szCs w:val="20"/>
+          <w:sz w:val="24"/>
+          <w:szCs w:val="24"/>
+        </w:rPr>
+      </w:pPr>
+      <w:r>
+        <w:rPr>
+          <w:rFonts w:asciiTheme="minorBidi" w:hAnsiTheme="minorBidi"/>
+          <w:sz w:val="24"/>
+          <w:szCs w:val="24"/>
           <w:rtl/>
         </w:rPr>
         <w:t>מהות: עיבוד תמונה (התאמת גודל של התמונה למסך ע"פ כמות מצלמות)</w:t>
@@ -1656,8 +1524,8 @@
       <w:r>
         <w:rPr>
           <w:rFonts w:asciiTheme="minorBidi" w:hAnsiTheme="minorBidi"/>
-          <w:sz w:val="20"/>
-          <w:szCs w:val="20"/>
+          <w:sz w:val="24"/>
+          <w:szCs w:val="24"/>
         </w:rPr>
         <w:t>.</w:t>
       </w:r>
@@ -1671,15 +1539,15 @@
         <w:bidi/>
         <w:rPr>
           <w:rFonts w:asciiTheme="minorBidi" w:hAnsiTheme="minorBidi"/>
-          <w:sz w:val="20"/>
-          <w:szCs w:val="20"/>
-        </w:rPr>
-      </w:pPr>
-      <w:r>
-        <w:rPr>
-          <w:rFonts w:asciiTheme="minorBidi" w:hAnsiTheme="minorBidi"/>
-          <w:sz w:val="20"/>
-          <w:szCs w:val="20"/>
+          <w:sz w:val="24"/>
+          <w:szCs w:val="24"/>
+        </w:rPr>
+      </w:pPr>
+      <w:r>
+        <w:rPr>
+          <w:rFonts w:asciiTheme="minorBidi" w:hAnsiTheme="minorBidi"/>
+          <w:sz w:val="24"/>
+          <w:szCs w:val="24"/>
           <w:rtl/>
         </w:rPr>
         <w:t>אוסף יכולות/פעולות נדרשות</w:t>
@@ -1687,8 +1555,8 @@
       <w:r>
         <w:rPr>
           <w:rFonts w:asciiTheme="minorBidi" w:hAnsiTheme="minorBidi"/>
-          <w:sz w:val="20"/>
-          <w:szCs w:val="20"/>
+          <w:sz w:val="24"/>
+          <w:szCs w:val="24"/>
         </w:rPr>
         <w:t xml:space="preserve">: </w:t>
       </w:r>
@@ -1702,15 +1570,15 @@
         <w:bidi/>
         <w:rPr>
           <w:rFonts w:asciiTheme="minorBidi" w:hAnsiTheme="minorBidi"/>
-          <w:sz w:val="20"/>
-          <w:szCs w:val="20"/>
-        </w:rPr>
-      </w:pPr>
-      <w:r>
-        <w:rPr>
-          <w:rFonts w:asciiTheme="minorBidi" w:hAnsiTheme="minorBidi"/>
-          <w:sz w:val="20"/>
-          <w:szCs w:val="20"/>
+          <w:sz w:val="24"/>
+          <w:szCs w:val="24"/>
+        </w:rPr>
+      </w:pPr>
+      <w:r>
+        <w:rPr>
+          <w:rFonts w:asciiTheme="minorBidi" w:hAnsiTheme="minorBidi"/>
+          <w:sz w:val="24"/>
+          <w:szCs w:val="24"/>
           <w:rtl/>
         </w:rPr>
         <w:t>קבלת תמונה</w:t>
@@ -1725,15 +1593,15 @@
         <w:bidi/>
         <w:rPr>
           <w:rFonts w:asciiTheme="minorBidi" w:hAnsiTheme="minorBidi"/>
-          <w:sz w:val="20"/>
-          <w:szCs w:val="20"/>
-        </w:rPr>
-      </w:pPr>
-      <w:r>
-        <w:rPr>
-          <w:rFonts w:asciiTheme="minorBidi" w:hAnsiTheme="minorBidi"/>
-          <w:sz w:val="20"/>
-          <w:szCs w:val="20"/>
+          <w:sz w:val="24"/>
+          <w:szCs w:val="24"/>
+        </w:rPr>
+      </w:pPr>
+      <w:r>
+        <w:rPr>
+          <w:rFonts w:asciiTheme="minorBidi" w:hAnsiTheme="minorBidi"/>
+          <w:sz w:val="24"/>
+          <w:szCs w:val="24"/>
           <w:rtl/>
         </w:rPr>
         <w:t>שינוי גודל תמונה</w:t>
@@ -1748,37 +1616,90 @@
         <w:bidi/>
         <w:rPr>
           <w:rFonts w:asciiTheme="minorBidi" w:hAnsiTheme="minorBidi"/>
-          <w:sz w:val="20"/>
-          <w:szCs w:val="20"/>
-        </w:rPr>
-      </w:pPr>
-      <w:r>
-        <w:rPr>
-          <w:rFonts w:asciiTheme="minorBidi" w:hAnsiTheme="minorBidi"/>
-          <w:sz w:val="20"/>
-          <w:szCs w:val="20"/>
-          <w:rtl/>
-        </w:rPr>
-        <w:t>אובייקטים נחוצים: מנגנון עיבוד תמונה</w:t>
-      </w:r>
-    </w:p>
-    <w:p>
-      <w:pPr>
-        <w:bidi/>
-        <w:rPr>
-          <w:rFonts w:asciiTheme="minorBidi" w:hAnsiTheme="minorBidi"/>
-          <w:sz w:val="20"/>
-          <w:szCs w:val="20"/>
-        </w:rPr>
-      </w:pPr>
-      <w:r>
-        <w:rPr>
-          <w:rFonts w:asciiTheme="minorBidi" w:hAnsiTheme="minorBidi"/>
-          <w:sz w:val="20"/>
-          <w:szCs w:val="20"/>
+          <w:sz w:val="24"/>
+          <w:szCs w:val="24"/>
+        </w:rPr>
+      </w:pPr>
+      <w:r>
+        <w:rPr>
+          <w:rFonts w:asciiTheme="minorBidi" w:hAnsiTheme="minorBidi"/>
+          <w:sz w:val="24"/>
+          <w:szCs w:val="24"/>
+          <w:rtl/>
+        </w:rPr>
+        <w:t xml:space="preserve">אובייקטים נחוצים: </w:t>
+      </w:r>
+      <w:r>
+        <w:rPr>
+          <w:rFonts w:asciiTheme="minorBidi" w:hAnsiTheme="minorBidi" w:hint="cs"/>
+          <w:sz w:val="24"/>
+          <w:szCs w:val="24"/>
+          <w:rtl/>
+        </w:rPr>
+        <w:t>אין =&gt;</w:t>
+      </w:r>
+      <w:r>
+        <w:rPr>
+          <w:rFonts w:asciiTheme="minorBidi" w:hAnsiTheme="minorBidi"/>
+          <w:sz w:val="24"/>
+          <w:szCs w:val="24"/>
+        </w:rPr>
+        <w:t xml:space="preserve"> </w:t>
+      </w:r>
+      <w:r>
+        <w:rPr>
+          <w:rFonts w:asciiTheme="minorBidi" w:hAnsiTheme="minorBidi" w:hint="cs"/>
+          <w:sz w:val="24"/>
+          <w:szCs w:val="24"/>
+          <w:rtl/>
+        </w:rPr>
+        <w:t xml:space="preserve">נעשה דרך </w:t>
+      </w:r>
+      <w:r>
+        <w:rPr>
+          <w:rFonts w:asciiTheme="minorBidi" w:hAnsiTheme="minorBidi"/>
+          <w:sz w:val="24"/>
+          <w:szCs w:val="24"/>
+        </w:rPr>
+        <w:t>CSS</w:t>
+      </w:r>
+    </w:p>
+    <w:p>
+      <w:pPr>
+        <w:bidi/>
+        <w:rPr>
+          <w:rFonts w:asciiTheme="minorBidi" w:hAnsiTheme="minorBidi"/>
+          <w:b/>
+          <w:bCs/>
+          <w:sz w:val="24"/>
+          <w:szCs w:val="24"/>
           <w:u w:val="single"/>
           <w:rtl/>
         </w:rPr>
+      </w:pPr>
+    </w:p>
+    <w:p>
+      <w:pPr>
+        <w:bidi/>
+        <w:rPr>
+          <w:rFonts w:asciiTheme="minorBidi" w:hAnsiTheme="minorBidi"/>
+          <w:b/>
+          <w:bCs/>
+          <w:sz w:val="24"/>
+          <w:szCs w:val="24"/>
+        </w:rPr>
+      </w:pPr>
+      <w:r>
+        <w:rPr>
+          <w:rFonts w:asciiTheme="minorBidi" w:hAnsiTheme="minorBidi"/>
+          <w:b/>
+          <w:bCs/>
+          <w:sz w:val="24"/>
+          <w:szCs w:val="24"/>
+          <w:u w:val="single"/>
+          <w:rtl/>
+        </w:rPr>
+        <w:lastRenderedPageBreak/>
         <w:t>יכולות כלליות</w:t>
       </w:r>
     </w:p>
@@ -1791,8 +1712,8 @@
         <w:bidi/>
         <w:rPr>
           <w:rFonts w:asciiTheme="minorBidi" w:hAnsiTheme="minorBidi"/>
-          <w:sz w:val="20"/>
-          <w:szCs w:val="20"/>
+          <w:sz w:val="24"/>
+          <w:szCs w:val="24"/>
         </w:rPr>
       </w:pPr>
       <w:r>
@@ -1800,8 +1721,8 @@
           <w:rFonts w:asciiTheme="minorBidi" w:hAnsiTheme="minorBidi"/>
           <w:b/>
           <w:bCs/>
-          <w:sz w:val="20"/>
-          <w:szCs w:val="20"/>
+          <w:sz w:val="24"/>
+          <w:szCs w:val="24"/>
           <w:rtl/>
         </w:rPr>
         <w:t>תקשורת מוצפנת בהצפנה אסימטרית</w:t>
@@ -1809,8 +1730,8 @@
       <w:r>
         <w:rPr>
           <w:rFonts w:asciiTheme="minorBidi" w:hAnsiTheme="minorBidi"/>
-          <w:sz w:val="20"/>
-          <w:szCs w:val="20"/>
+          <w:sz w:val="24"/>
+          <w:szCs w:val="24"/>
           <w:rtl/>
         </w:rPr>
         <w:t xml:space="preserve"> </w:t>
@@ -1825,15 +1746,15 @@
         <w:bidi/>
         <w:rPr>
           <w:rFonts w:asciiTheme="minorBidi" w:hAnsiTheme="minorBidi"/>
-          <w:sz w:val="20"/>
-          <w:szCs w:val="20"/>
-        </w:rPr>
-      </w:pPr>
-      <w:r>
-        <w:rPr>
-          <w:rFonts w:asciiTheme="minorBidi" w:hAnsiTheme="minorBidi"/>
-          <w:sz w:val="20"/>
-          <w:szCs w:val="20"/>
+          <w:sz w:val="24"/>
+          <w:szCs w:val="24"/>
+        </w:rPr>
+      </w:pPr>
+      <w:r>
+        <w:rPr>
+          <w:rFonts w:asciiTheme="minorBidi" w:hAnsiTheme="minorBidi"/>
+          <w:sz w:val="24"/>
+          <w:szCs w:val="24"/>
           <w:rtl/>
         </w:rPr>
         <w:t>מהות: אבטחת התקשורת בין הלקוחות לשרת באמצעות הצפנה אסימטרית</w:t>
@@ -1841,8 +1762,8 @@
       <w:r>
         <w:rPr>
           <w:rFonts w:asciiTheme="minorBidi" w:hAnsiTheme="minorBidi"/>
-          <w:sz w:val="20"/>
-          <w:szCs w:val="20"/>
+          <w:sz w:val="24"/>
+          <w:szCs w:val="24"/>
         </w:rPr>
         <w:t>.</w:t>
       </w:r>
@@ -1856,15 +1777,15 @@
         <w:bidi/>
         <w:rPr>
           <w:rFonts w:asciiTheme="minorBidi" w:hAnsiTheme="minorBidi"/>
-          <w:sz w:val="20"/>
-          <w:szCs w:val="20"/>
-        </w:rPr>
-      </w:pPr>
-      <w:r>
-        <w:rPr>
-          <w:rFonts w:asciiTheme="minorBidi" w:hAnsiTheme="minorBidi"/>
-          <w:sz w:val="20"/>
-          <w:szCs w:val="20"/>
+          <w:sz w:val="24"/>
+          <w:szCs w:val="24"/>
+        </w:rPr>
+      </w:pPr>
+      <w:r>
+        <w:rPr>
+          <w:rFonts w:asciiTheme="minorBidi" w:hAnsiTheme="minorBidi"/>
+          <w:sz w:val="24"/>
+          <w:szCs w:val="24"/>
           <w:rtl/>
         </w:rPr>
         <w:t>אוסף יכולות/פעולות נדרשות</w:t>
@@ -1872,8 +1793,8 @@
       <w:r>
         <w:rPr>
           <w:rFonts w:asciiTheme="minorBidi" w:hAnsiTheme="minorBidi"/>
-          <w:sz w:val="20"/>
-          <w:szCs w:val="20"/>
+          <w:sz w:val="24"/>
+          <w:szCs w:val="24"/>
         </w:rPr>
         <w:t xml:space="preserve">: </w:t>
       </w:r>
@@ -1887,15 +1808,15 @@
         <w:bidi/>
         <w:rPr>
           <w:rFonts w:asciiTheme="minorBidi" w:hAnsiTheme="minorBidi"/>
-          <w:sz w:val="20"/>
-          <w:szCs w:val="20"/>
-        </w:rPr>
-      </w:pPr>
-      <w:r>
-        <w:rPr>
-          <w:rFonts w:asciiTheme="minorBidi" w:hAnsiTheme="minorBidi"/>
-          <w:sz w:val="20"/>
-          <w:szCs w:val="20"/>
+          <w:sz w:val="24"/>
+          <w:szCs w:val="24"/>
+        </w:rPr>
+      </w:pPr>
+      <w:r>
+        <w:rPr>
+          <w:rFonts w:asciiTheme="minorBidi" w:hAnsiTheme="minorBidi"/>
+          <w:sz w:val="24"/>
+          <w:szCs w:val="24"/>
           <w:rtl/>
         </w:rPr>
         <w:t>הצפנה של הודעות</w:t>
@@ -1910,18 +1831,45 @@
         <w:bidi/>
         <w:rPr>
           <w:rFonts w:asciiTheme="minorBidi" w:hAnsiTheme="minorBidi"/>
-          <w:sz w:val="20"/>
-          <w:szCs w:val="20"/>
-        </w:rPr>
-      </w:pPr>
-      <w:r>
-        <w:rPr>
-          <w:rFonts w:asciiTheme="minorBidi" w:hAnsiTheme="minorBidi"/>
-          <w:sz w:val="20"/>
-          <w:szCs w:val="20"/>
+          <w:sz w:val="24"/>
+          <w:szCs w:val="24"/>
+        </w:rPr>
+      </w:pPr>
+      <w:r>
+        <w:rPr>
+          <w:rFonts w:asciiTheme="minorBidi" w:hAnsiTheme="minorBidi"/>
+          <w:sz w:val="24"/>
+          <w:szCs w:val="24"/>
           <w:rtl/>
         </w:rPr>
         <w:t>פענוח של הודעות</w:t>
+      </w:r>
+    </w:p>
+    <w:p>
+      <w:pPr>
+        <w:numPr>
+          <w:ilvl w:val="2"/>
+          <w:numId w:val="4"/>
+        </w:numPr>
+        <w:bidi/>
+        <w:rPr>
+          <w:rFonts w:asciiTheme="minorBidi" w:hAnsiTheme="minorBidi"/>
+          <w:b/>
+          <w:bCs/>
+          <w:sz w:val="24"/>
+          <w:szCs w:val="24"/>
+        </w:rPr>
+      </w:pPr>
+      <w:r>
+        <w:rPr>
+          <w:rFonts w:asciiTheme="minorBidi" w:hAnsiTheme="minorBidi" w:hint="cs"/>
+          <w:b/>
+          <w:bCs/>
+          <w:sz w:val="24"/>
+          <w:szCs w:val="24"/>
+          <w:rtl/>
+        </w:rPr>
+        <w:t>שימוש בספרייה חיצונית עקב שימוש בדפדפן</w:t>
       </w:r>
     </w:p>
     <w:p>
@@ -1933,15 +1881,15 @@
         <w:bidi/>
         <w:rPr>
           <w:rFonts w:asciiTheme="minorBidi" w:hAnsiTheme="minorBidi"/>
-          <w:sz w:val="20"/>
-          <w:szCs w:val="20"/>
-        </w:rPr>
-      </w:pPr>
-      <w:r>
-        <w:rPr>
-          <w:rFonts w:asciiTheme="minorBidi" w:hAnsiTheme="minorBidi"/>
-          <w:sz w:val="20"/>
-          <w:szCs w:val="20"/>
+          <w:sz w:val="24"/>
+          <w:szCs w:val="24"/>
+        </w:rPr>
+      </w:pPr>
+      <w:r>
+        <w:rPr>
+          <w:rFonts w:asciiTheme="minorBidi" w:hAnsiTheme="minorBidi"/>
+          <w:sz w:val="24"/>
+          <w:szCs w:val="24"/>
           <w:rtl/>
         </w:rPr>
         <w:t>אובייקטים נחוצים: מנגנון הצפנה אסימטרית</w:t>
@@ -1956,8 +1904,8 @@
         <w:bidi/>
         <w:rPr>
           <w:rFonts w:asciiTheme="minorBidi" w:hAnsiTheme="minorBidi"/>
-          <w:sz w:val="20"/>
-          <w:szCs w:val="20"/>
+          <w:sz w:val="24"/>
+          <w:szCs w:val="24"/>
         </w:rPr>
       </w:pPr>
       <w:r>
@@ -1965,8 +1913,8 @@
           <w:rFonts w:asciiTheme="minorBidi" w:hAnsiTheme="minorBidi"/>
           <w:b/>
           <w:bCs/>
-          <w:sz w:val="20"/>
-          <w:szCs w:val="20"/>
+          <w:sz w:val="24"/>
+          <w:szCs w:val="24"/>
           <w:rtl/>
         </w:rPr>
         <w:t>ממשק משתמש ויזואלי</w:t>
@@ -1974,8 +1922,8 @@
       <w:r>
         <w:rPr>
           <w:rFonts w:asciiTheme="minorBidi" w:hAnsiTheme="minorBidi"/>
-          <w:sz w:val="20"/>
-          <w:szCs w:val="20"/>
+          <w:sz w:val="24"/>
+          <w:szCs w:val="24"/>
           <w:rtl/>
         </w:rPr>
         <w:t xml:space="preserve"> </w:t>
@@ -1990,15 +1938,15 @@
         <w:bidi/>
         <w:rPr>
           <w:rFonts w:asciiTheme="minorBidi" w:hAnsiTheme="minorBidi"/>
-          <w:sz w:val="20"/>
-          <w:szCs w:val="20"/>
-        </w:rPr>
-      </w:pPr>
-      <w:r>
-        <w:rPr>
-          <w:rFonts w:asciiTheme="minorBidi" w:hAnsiTheme="minorBidi"/>
-          <w:sz w:val="20"/>
-          <w:szCs w:val="20"/>
+          <w:sz w:val="24"/>
+          <w:szCs w:val="24"/>
+        </w:rPr>
+      </w:pPr>
+      <w:r>
+        <w:rPr>
+          <w:rFonts w:asciiTheme="minorBidi" w:hAnsiTheme="minorBidi"/>
+          <w:sz w:val="24"/>
+          <w:szCs w:val="24"/>
           <w:rtl/>
         </w:rPr>
         <w:t>מהות: ממשק משתמש אינטואיטיבי המאפשר צפייה בשידור</w:t>
@@ -2006,11 +1954,20 @@
       <w:r>
         <w:rPr>
           <w:rFonts w:asciiTheme="minorBidi" w:hAnsiTheme="minorBidi" w:hint="cs"/>
-          <w:sz w:val="20"/>
-          <w:szCs w:val="20"/>
+          <w:sz w:val="24"/>
+          <w:szCs w:val="24"/>
           <w:rtl/>
         </w:rPr>
         <w:t xml:space="preserve"> </w:t>
+      </w:r>
+      <w:r>
+        <w:rPr>
+          <w:rFonts w:asciiTheme="minorBidi" w:hAnsiTheme="minorBidi" w:hint="cs"/>
+          <w:sz w:val="24"/>
+          <w:szCs w:val="24"/>
+          <w:rtl/>
+        </w:rPr>
+        <w:t>או שליחה</w:t>
       </w:r>
     </w:p>
     <w:p>
@@ -2022,15 +1979,15 @@
         <w:bidi/>
         <w:rPr>
           <w:rFonts w:asciiTheme="minorBidi" w:hAnsiTheme="minorBidi"/>
-          <w:sz w:val="20"/>
-          <w:szCs w:val="20"/>
-        </w:rPr>
-      </w:pPr>
-      <w:r>
-        <w:rPr>
-          <w:rFonts w:asciiTheme="minorBidi" w:hAnsiTheme="minorBidi"/>
-          <w:sz w:val="20"/>
-          <w:szCs w:val="20"/>
+          <w:sz w:val="24"/>
+          <w:szCs w:val="24"/>
+        </w:rPr>
+      </w:pPr>
+      <w:r>
+        <w:rPr>
+          <w:rFonts w:asciiTheme="minorBidi" w:hAnsiTheme="minorBidi"/>
+          <w:sz w:val="24"/>
+          <w:szCs w:val="24"/>
           <w:rtl/>
         </w:rPr>
         <w:t>אוסף יכולות/פעולות נדרשות</w:t>
@@ -2038,8 +1995,8 @@
       <w:r>
         <w:rPr>
           <w:rFonts w:asciiTheme="minorBidi" w:hAnsiTheme="minorBidi"/>
-          <w:sz w:val="20"/>
-          <w:szCs w:val="20"/>
+          <w:sz w:val="24"/>
+          <w:szCs w:val="24"/>
         </w:rPr>
         <w:t xml:space="preserve">: </w:t>
       </w:r>
@@ -2053,15 +2010,15 @@
         <w:bidi/>
         <w:rPr>
           <w:rFonts w:asciiTheme="minorBidi" w:hAnsiTheme="minorBidi"/>
-          <w:sz w:val="20"/>
-          <w:szCs w:val="20"/>
-        </w:rPr>
-      </w:pPr>
-      <w:r>
-        <w:rPr>
-          <w:rFonts w:asciiTheme="minorBidi" w:hAnsiTheme="minorBidi"/>
-          <w:sz w:val="20"/>
-          <w:szCs w:val="20"/>
+          <w:sz w:val="24"/>
+          <w:szCs w:val="24"/>
+        </w:rPr>
+      </w:pPr>
+      <w:r>
+        <w:rPr>
+          <w:rFonts w:asciiTheme="minorBidi" w:hAnsiTheme="minorBidi"/>
+          <w:sz w:val="24"/>
+          <w:szCs w:val="24"/>
           <w:rtl/>
         </w:rPr>
         <w:t>הצגת וידאו ותמלול</w:t>
@@ -2076,15 +2033,15 @@
         <w:bidi/>
         <w:rPr>
           <w:rFonts w:asciiTheme="minorBidi" w:hAnsiTheme="minorBidi"/>
-          <w:sz w:val="20"/>
-          <w:szCs w:val="20"/>
+          <w:sz w:val="24"/>
+          <w:szCs w:val="24"/>
         </w:rPr>
       </w:pPr>
       <w:r>
         <w:rPr>
           <w:rFonts w:asciiTheme="minorBidi" w:hAnsiTheme="minorBidi" w:hint="cs"/>
-          <w:sz w:val="20"/>
-          <w:szCs w:val="20"/>
+          <w:sz w:val="24"/>
+          <w:szCs w:val="24"/>
           <w:rtl/>
         </w:rPr>
         <w:t>שידור וידאו</w:t>
@@ -2099,15 +2056,15 @@
         <w:bidi/>
         <w:rPr>
           <w:rFonts w:asciiTheme="minorBidi" w:hAnsiTheme="minorBidi"/>
-          <w:sz w:val="20"/>
-          <w:szCs w:val="20"/>
+          <w:sz w:val="24"/>
+          <w:szCs w:val="24"/>
         </w:rPr>
       </w:pPr>
       <w:r>
         <w:rPr>
           <w:rFonts w:asciiTheme="minorBidi" w:hAnsiTheme="minorBidi" w:hint="cs"/>
-          <w:sz w:val="20"/>
-          <w:szCs w:val="20"/>
+          <w:sz w:val="24"/>
+          <w:szCs w:val="24"/>
           <w:rtl/>
         </w:rPr>
         <w:t>כניסת ויצירת משתמש</w:t>
@@ -2122,15 +2079,15 @@
         <w:bidi/>
         <w:rPr>
           <w:rFonts w:asciiTheme="minorBidi" w:hAnsiTheme="minorBidi"/>
-          <w:sz w:val="20"/>
-          <w:szCs w:val="20"/>
+          <w:sz w:val="24"/>
+          <w:szCs w:val="24"/>
         </w:rPr>
       </w:pPr>
       <w:r>
         <w:rPr>
           <w:rFonts w:asciiTheme="minorBidi" w:hAnsiTheme="minorBidi" w:hint="cs"/>
-          <w:sz w:val="20"/>
-          <w:szCs w:val="20"/>
+          <w:sz w:val="24"/>
+          <w:szCs w:val="24"/>
           <w:rtl/>
         </w:rPr>
         <w:t>בחירה בין שידור לצפייה</w:t>
@@ -2145,15 +2102,15 @@
         <w:bidi/>
         <w:rPr>
           <w:rFonts w:asciiTheme="minorBidi" w:hAnsiTheme="minorBidi"/>
-          <w:sz w:val="20"/>
-          <w:szCs w:val="20"/>
-        </w:rPr>
-      </w:pPr>
-      <w:r>
-        <w:rPr>
-          <w:rFonts w:asciiTheme="minorBidi" w:hAnsiTheme="minorBidi"/>
-          <w:sz w:val="20"/>
-          <w:szCs w:val="20"/>
+          <w:sz w:val="24"/>
+          <w:szCs w:val="24"/>
+        </w:rPr>
+      </w:pPr>
+      <w:r>
+        <w:rPr>
+          <w:rFonts w:asciiTheme="minorBidi" w:hAnsiTheme="minorBidi"/>
+          <w:sz w:val="24"/>
+          <w:szCs w:val="24"/>
           <w:rtl/>
         </w:rPr>
         <w:t>אובייקטים נחוצים: רכיבי ממשק משתמש</w:t>
@@ -2162,6 +2119,10 @@
     <w:p>
       <w:pPr>
         <w:bidi/>
+        <w:rPr>
+          <w:sz w:val="24"/>
+          <w:szCs w:val="24"/>
+        </w:rPr>
       </w:pPr>
     </w:p>
     <w:sectPr>
@@ -2796,7 +2757,7 @@
         <w:kern w:val="2"/>
         <w:sz w:val="24"/>
         <w:szCs w:val="24"/>
-        <w:lang w:eastAsia="en-US" w:bidi="he-IL"/>
+        <w:lang w:val="en-US" w:eastAsia="en-US" w:bidi="he-IL"/>
         <w14:ligatures w14:val="standardContextual"/>
       </w:rPr>
     </w:rPrDefault>
@@ -3194,7 +3155,6 @@
     <w:rPr>
       <w:sz w:val="22"/>
       <w:szCs w:val="22"/>
-      <w:lang w:val="en-US"/>
     </w:rPr>
   </w:style>
   <w:style w:type="paragraph" w:styleId="Heading1">

</xml_diff>